<commit_message>
day15 1. Update the image of Iterable and Map into document and remove originally content for better understanding
</commit_message>
<xml_diff>
--- a/JavaOCP20221017/src/main/java/com/ocp/day15/uml/java_collection_framework_table.docx
+++ b/JavaOCP20221017/src/main/java/com/ocp/day15/uml/java_collection_framework_table.docx
@@ -431,6 +431,7 @@
                 <w:szCs w:val="20"/>
               </w:rPr>
             </w:pPr>
+            <w:proofErr w:type="spellStart"/>
             <w:r>
               <w:rPr>
                 <w:rFonts w:ascii="Calibri" w:hAnsi="Calibri" w:cs="Calibri"/>
@@ -439,6 +440,7 @@
               </w:rPr>
               <w:t>ArrayList</w:t>
             </w:r>
+            <w:proofErr w:type="spellEnd"/>
           </w:p>
         </w:tc>
         <w:tc>
@@ -1927,6 +1929,7 @@
                 <w:szCs w:val="20"/>
               </w:rPr>
             </w:pPr>
+            <w:proofErr w:type="spellStart"/>
             <w:r>
               <w:rPr>
                 <w:rFonts w:ascii="Calibri" w:hAnsi="Calibri" w:cs="Calibri"/>
@@ -1935,6 +1938,7 @@
               </w:rPr>
               <w:t>CopyOnWriteArrayList</w:t>
             </w:r>
+            <w:proofErr w:type="spellEnd"/>
           </w:p>
         </w:tc>
         <w:tc>
@@ -2675,6 +2679,7 @@
                 <w:szCs w:val="20"/>
               </w:rPr>
             </w:pPr>
+            <w:proofErr w:type="spellStart"/>
             <w:r>
               <w:rPr>
                 <w:rFonts w:ascii="Calibri" w:hAnsi="Calibri" w:cs="Calibri"/>
@@ -2683,6 +2688,7 @@
               </w:rPr>
               <w:t>LinkedHashSet</w:t>
             </w:r>
+            <w:proofErr w:type="spellEnd"/>
           </w:p>
         </w:tc>
         <w:tc>
@@ -3049,6 +3055,7 @@
                 <w:szCs w:val="20"/>
               </w:rPr>
             </w:pPr>
+            <w:proofErr w:type="spellStart"/>
             <w:r>
               <w:rPr>
                 <w:rFonts w:ascii="Calibri" w:hAnsi="Calibri" w:cs="Calibri"/>
@@ -3057,6 +3064,7 @@
               </w:rPr>
               <w:t>EnumSet</w:t>
             </w:r>
+            <w:proofErr w:type="spellEnd"/>
           </w:p>
         </w:tc>
         <w:tc>
@@ -3384,27 +3392,43 @@
                 <w:sz w:val="18"/>
                 <w:szCs w:val="18"/>
               </w:rPr>
-              <w:t>No (specific to enum type values)</w:t>
-            </w:r>
-          </w:p>
-        </w:tc>
-        <w:tc>
-          <w:tcPr>
-            <w:tcW w:w="1080" w:type="dxa"/>
-          </w:tcPr>
-          <w:p>
-            <w:pPr>
-              <w:rPr>
-                <w:rFonts w:ascii="Calibri" w:hAnsi="Calibri" w:cs="Calibri"/>
-                <w:sz w:val="20"/>
-                <w:szCs w:val="20"/>
-              </w:rPr>
-            </w:pPr>
+              <w:t xml:space="preserve">No (specific to </w:t>
+            </w:r>
+            <w:proofErr w:type="spellStart"/>
             <w:r>
               <w:rPr>
                 <w:sz w:val="18"/>
                 <w:szCs w:val="18"/>
               </w:rPr>
+              <w:t>enum</w:t>
+            </w:r>
+            <w:proofErr w:type="spellEnd"/>
+            <w:r>
+              <w:rPr>
+                <w:sz w:val="18"/>
+                <w:szCs w:val="18"/>
+              </w:rPr>
+              <w:t xml:space="preserve"> type values)</w:t>
+            </w:r>
+          </w:p>
+        </w:tc>
+        <w:tc>
+          <w:tcPr>
+            <w:tcW w:w="1080" w:type="dxa"/>
+          </w:tcPr>
+          <w:p>
+            <w:pPr>
+              <w:rPr>
+                <w:rFonts w:ascii="Calibri" w:hAnsi="Calibri" w:cs="Calibri"/>
+                <w:sz w:val="20"/>
+                <w:szCs w:val="20"/>
+              </w:rPr>
+            </w:pPr>
+            <w:r>
+              <w:rPr>
+                <w:sz w:val="18"/>
+                <w:szCs w:val="18"/>
+              </w:rPr>
               <w:t>Yes</w:t>
             </w:r>
           </w:p>
@@ -3423,6 +3447,7 @@
                 <w:szCs w:val="20"/>
               </w:rPr>
             </w:pPr>
+            <w:proofErr w:type="spellStart"/>
             <w:r>
               <w:rPr>
                 <w:rFonts w:ascii="Calibri" w:hAnsi="Calibri" w:cs="Calibri"/>
@@ -3431,6 +3456,7 @@
               </w:rPr>
               <w:t>CopyOnWriteArraySet</w:t>
             </w:r>
+            <w:proofErr w:type="spellEnd"/>
           </w:p>
         </w:tc>
         <w:tc>
@@ -3797,6 +3823,7 @@
                 <w:szCs w:val="20"/>
               </w:rPr>
             </w:pPr>
+            <w:proofErr w:type="spellStart"/>
             <w:r>
               <w:rPr>
                 <w:rFonts w:ascii="Calibri" w:hAnsi="Calibri" w:cs="Calibri"/>
@@ -3805,6 +3832,7 @@
               </w:rPr>
               <w:t>TreeSet</w:t>
             </w:r>
+            <w:proofErr w:type="spellEnd"/>
           </w:p>
         </w:tc>
         <w:tc>
@@ -4171,6 +4199,7 @@
                 <w:szCs w:val="20"/>
               </w:rPr>
             </w:pPr>
+            <w:proofErr w:type="spellStart"/>
             <w:r>
               <w:rPr>
                 <w:rFonts w:ascii="Calibri" w:hAnsi="Calibri" w:cs="Calibri"/>
@@ -4179,6 +4208,7 @@
               </w:rPr>
               <w:t>PriorityQueue</w:t>
             </w:r>
+            <w:proofErr w:type="spellEnd"/>
           </w:p>
         </w:tc>
         <w:tc>
@@ -4545,6 +4575,7 @@
                 <w:szCs w:val="20"/>
               </w:rPr>
             </w:pPr>
+            <w:proofErr w:type="spellStart"/>
             <w:r>
               <w:rPr>
                 <w:rFonts w:ascii="Calibri" w:hAnsi="Calibri" w:cs="Calibri"/>
@@ -4553,6 +4584,7 @@
               </w:rPr>
               <w:t>LinkedBlockingQueue</w:t>
             </w:r>
+            <w:proofErr w:type="spellEnd"/>
           </w:p>
         </w:tc>
         <w:tc>
@@ -4919,6 +4951,7 @@
                 <w:szCs w:val="20"/>
               </w:rPr>
             </w:pPr>
+            <w:proofErr w:type="spellStart"/>
             <w:r>
               <w:rPr>
                 <w:rFonts w:ascii="Calibri" w:hAnsi="Calibri" w:cs="Calibri"/>
@@ -4927,6 +4960,7 @@
               </w:rPr>
               <w:t>PriorityBlockingQueue</w:t>
             </w:r>
+            <w:proofErr w:type="spellEnd"/>
           </w:p>
         </w:tc>
         <w:tc>
@@ -5293,6 +5327,7 @@
                 <w:szCs w:val="20"/>
               </w:rPr>
             </w:pPr>
+            <w:proofErr w:type="spellStart"/>
             <w:r>
               <w:rPr>
                 <w:rFonts w:ascii="Calibri" w:hAnsi="Calibri" w:cs="Calibri"/>
@@ -5301,6 +5336,7 @@
               </w:rPr>
               <w:t>ConcurrentLinkedQueue</w:t>
             </w:r>
+            <w:proofErr w:type="spellEnd"/>
           </w:p>
         </w:tc>
         <w:tc>
@@ -5667,6 +5703,7 @@
                 <w:szCs w:val="20"/>
               </w:rPr>
             </w:pPr>
+            <w:proofErr w:type="spellStart"/>
             <w:r>
               <w:rPr>
                 <w:rFonts w:ascii="Calibri" w:hAnsi="Calibri" w:cs="Calibri"/>
@@ -5675,6 +5712,7 @@
               </w:rPr>
               <w:t>LinkedTransferQueue</w:t>
             </w:r>
+            <w:proofErr w:type="spellEnd"/>
           </w:p>
         </w:tc>
         <w:tc>
@@ -6041,6 +6079,7 @@
                 <w:szCs w:val="20"/>
               </w:rPr>
             </w:pPr>
+            <w:proofErr w:type="spellStart"/>
             <w:r>
               <w:rPr>
                 <w:rFonts w:ascii="Calibri" w:hAnsi="Calibri" w:cs="Calibri"/>
@@ -6049,6 +6088,7 @@
               </w:rPr>
               <w:t>ArrayDeque</w:t>
             </w:r>
+            <w:proofErr w:type="spellEnd"/>
           </w:p>
         </w:tc>
         <w:tc>
@@ -6415,6 +6455,7 @@
                 <w:szCs w:val="20"/>
               </w:rPr>
             </w:pPr>
+            <w:proofErr w:type="spellStart"/>
             <w:r>
               <w:rPr>
                 <w:rFonts w:ascii="Calibri" w:hAnsi="Calibri" w:cs="Calibri"/>
@@ -6423,6 +6464,7 @@
               </w:rPr>
               <w:t>ConcurrentHashMap</w:t>
             </w:r>
+            <w:proofErr w:type="spellEnd"/>
           </w:p>
         </w:tc>
         <w:tc>
@@ -6789,6 +6831,7 @@
                 <w:szCs w:val="20"/>
               </w:rPr>
             </w:pPr>
+            <w:proofErr w:type="spellStart"/>
             <w:r>
               <w:rPr>
                 <w:rFonts w:ascii="Calibri" w:hAnsi="Calibri" w:cs="Calibri"/>
@@ -6797,6 +6840,7 @@
               </w:rPr>
               <w:t>ConcurrentLinkedDeque</w:t>
             </w:r>
+            <w:proofErr w:type="spellEnd"/>
           </w:p>
         </w:tc>
         <w:tc>
@@ -7172,6 +7216,7 @@
                 <w:szCs w:val="20"/>
               </w:rPr>
             </w:pPr>
+            <w:proofErr w:type="spellStart"/>
             <w:r>
               <w:rPr>
                 <w:rFonts w:ascii="Calibri" w:hAnsi="Calibri" w:cs="Calibri"/>
@@ -7180,6 +7225,7 @@
               </w:rPr>
               <w:t>LinkedBlockingDeque</w:t>
             </w:r>
+            <w:proofErr w:type="spellEnd"/>
           </w:p>
         </w:tc>
         <w:tc>
@@ -8314,6 +8360,7 @@
           <w:numId w:val="10"/>
         </w:numPr>
       </w:pPr>
+      <w:proofErr w:type="spellStart"/>
       <w:r>
         <w:rPr>
           <w:rStyle w:val="HTMLCode"/>
@@ -8322,6 +8369,7 @@
         </w:rPr>
         <w:t>Iterable</w:t>
       </w:r>
+      <w:proofErr w:type="spellEnd"/>
       <w:r>
         <w:rPr>
           <w:rStyle w:val="Strong"/>
@@ -8331,14 +8379,48 @@
     </w:p>
     <w:p>
       <w:pPr>
-        <w:numPr>
-          <w:ilvl w:val="1"/>
-          <w:numId w:val="10"/>
-        </w:numPr>
-        <w:spacing w:before="100" w:beforeAutospacing="1" w:after="100" w:afterAutospacing="1" w:line="240" w:lineRule="auto"/>
-      </w:pPr>
-      <w:r>
-        <w:t>Root interface for all collection types.</w:t>
+        <w:pStyle w:val="NormalWeb"/>
+        <w:ind w:left="720"/>
+      </w:pPr>
+      <w:r>
+        <w:rPr>
+          <w:noProof/>
+        </w:rPr>
+        <w:drawing>
+          <wp:inline distT="0" distB="0" distL="0" distR="0" wp14:anchorId="7E46C8C3" wp14:editId="29193548">
+            <wp:extent cx="9601200" cy="4114800"/>
+            <wp:effectExtent l="0" t="0" r="0" b="0"/>
+            <wp:docPr id="32" name="Picture 32" descr="A computer screen shot of a diagram&#10;&#10;Description automatically generated"/>
+            <wp:cNvGraphicFramePr>
+              <a:graphicFrameLocks xmlns:a="http://schemas.openxmlformats.org/drawingml/2006/main" noChangeAspect="1"/>
+            </wp:cNvGraphicFramePr>
+            <a:graphic xmlns:a="http://schemas.openxmlformats.org/drawingml/2006/main">
+              <a:graphicData uri="http://schemas.openxmlformats.org/drawingml/2006/picture">
+                <pic:pic xmlns:pic="http://schemas.openxmlformats.org/drawingml/2006/picture">
+                  <pic:nvPicPr>
+                    <pic:cNvPr id="32" name="Picture 32" descr="A computer screen shot of a diagram&#10;&#10;Description automatically generated"/>
+                    <pic:cNvPicPr/>
+                  </pic:nvPicPr>
+                  <pic:blipFill>
+                    <a:blip r:embed="rId6"/>
+                    <a:stretch>
+                      <a:fillRect/>
+                    </a:stretch>
+                  </pic:blipFill>
+                  <pic:spPr>
+                    <a:xfrm>
+                      <a:off x="0" y="0"/>
+                      <a:ext cx="9601200" cy="4114800"/>
+                    </a:xfrm>
+                    <a:prstGeom prst="rect">
+                      <a:avLst/>
+                    </a:prstGeom>
+                  </pic:spPr>
+                </pic:pic>
+              </a:graphicData>
+            </a:graphic>
+          </wp:inline>
+        </w:drawing>
       </w:r>
     </w:p>
     <w:p>
@@ -8355,7 +8437,7 @@
           <w:b/>
           <w:bCs/>
         </w:rPr>
-        <w:t>Collection</w:t>
+        <w:t>Map</w:t>
       </w:r>
       <w:r>
         <w:rPr>
@@ -8366,20 +8448,74 @@
     </w:p>
     <w:p>
       <w:pPr>
+        <w:pStyle w:val="NormalWeb"/>
+        <w:ind w:left="720"/>
+        <w:rPr>
+          <w:rStyle w:val="Strong"/>
+          <w:b w:val="0"/>
+          <w:bCs w:val="0"/>
+        </w:rPr>
+      </w:pPr>
+      <w:r>
+        <w:rPr>
+          <w:noProof/>
+        </w:rPr>
+        <w:drawing>
+          <wp:inline distT="0" distB="0" distL="0" distR="0" wp14:anchorId="69D744F1" wp14:editId="087C56D1">
+            <wp:extent cx="4978400" cy="2984500"/>
+            <wp:effectExtent l="0" t="0" r="0" b="0"/>
+            <wp:docPr id="33" name="Picture 33" descr="A diagram of a map&#10;&#10;Description automatically generated"/>
+            <wp:cNvGraphicFramePr>
+              <a:graphicFrameLocks xmlns:a="http://schemas.openxmlformats.org/drawingml/2006/main" noChangeAspect="1"/>
+            </wp:cNvGraphicFramePr>
+            <a:graphic xmlns:a="http://schemas.openxmlformats.org/drawingml/2006/main">
+              <a:graphicData uri="http://schemas.openxmlformats.org/drawingml/2006/picture">
+                <pic:pic xmlns:pic="http://schemas.openxmlformats.org/drawingml/2006/picture">
+                  <pic:nvPicPr>
+                    <pic:cNvPr id="33" name="Picture 33" descr="A diagram of a map&#10;&#10;Description automatically generated"/>
+                    <pic:cNvPicPr/>
+                  </pic:nvPicPr>
+                  <pic:blipFill>
+                    <a:blip r:embed="rId7"/>
+                    <a:stretch>
+                      <a:fillRect/>
+                    </a:stretch>
+                  </pic:blipFill>
+                  <pic:spPr>
+                    <a:xfrm>
+                      <a:off x="0" y="0"/>
+                      <a:ext cx="4978400" cy="2984500"/>
+                    </a:xfrm>
+                    <a:prstGeom prst="rect">
+                      <a:avLst/>
+                    </a:prstGeom>
+                  </pic:spPr>
+                </pic:pic>
+              </a:graphicData>
+            </a:graphic>
+          </wp:inline>
+        </w:drawing>
+      </w:r>
+    </w:p>
+    <w:p>
+      <w:pPr>
+        <w:pStyle w:val="NormalWeb"/>
+        <w:numPr>
+          <w:ilvl w:val="0"/>
+          <w:numId w:val="10"/>
+        </w:numPr>
+      </w:pPr>
+      <w:r>
+        <w:rPr>
+          <w:rStyle w:val="Strong"/>
+        </w:rPr>
+        <w:t>Utility Classes</w:t>
+      </w:r>
+    </w:p>
+    <w:p>
+      <w:pPr>
         <w:numPr>
           <w:ilvl w:val="1"/>
-          <w:numId w:val="10"/>
-        </w:numPr>
-        <w:spacing w:before="100" w:beforeAutospacing="1" w:after="100" w:afterAutospacing="1" w:line="240" w:lineRule="auto"/>
-      </w:pPr>
-      <w:r>
-        <w:t>Subinterfaces:</w:t>
-      </w:r>
-    </w:p>
-    <w:p>
-      <w:pPr>
-        <w:numPr>
-          <w:ilvl w:val="2"/>
           <w:numId w:val="10"/>
         </w:numPr>
         <w:spacing w:before="100" w:beforeAutospacing="1" w:after="100" w:afterAutospacing="1" w:line="240" w:lineRule="auto"/>
@@ -8391,23 +8527,482 @@
           <w:b/>
           <w:bCs/>
         </w:rPr>
-        <w:t>List</w:t>
-      </w:r>
-      <w:r>
-        <w:rPr>
-          <w:rStyle w:val="Strong"/>
-        </w:rPr>
-        <w:t xml:space="preserve"> (Interface)</w:t>
+        <w:t>Collections</w:t>
       </w:r>
     </w:p>
     <w:p>
       <w:pPr>
         <w:numPr>
-          <w:ilvl w:val="3"/>
+          <w:ilvl w:val="1"/>
           <w:numId w:val="10"/>
         </w:numPr>
         <w:spacing w:before="100" w:beforeAutospacing="1" w:after="100" w:afterAutospacing="1" w:line="240" w:lineRule="auto"/>
       </w:pPr>
+      <w:r>
+        <w:rPr>
+          <w:rStyle w:val="HTMLCode"/>
+          <w:rFonts w:eastAsiaTheme="minorEastAsia"/>
+          <w:b/>
+          <w:bCs/>
+        </w:rPr>
+        <w:t>Arrays</w:t>
+      </w:r>
+    </w:p>
+    <w:p>
+      <w:pPr>
+        <w:spacing w:after="0"/>
+      </w:pPr>
+      <w:r>
+        <w:rPr>
+          <w:noProof/>
+        </w:rPr>
+        <w:pict w14:anchorId="2908672D">
+          <v:rect id="_x0000_i1055" alt="" style="width:468pt;height:.05pt;mso-width-percent:0;mso-height-percent:0;mso-width-percent:0;mso-height-percent:0" o:hralign="center" o:hrstd="t" o:hr="t" fillcolor="#a0a0a0" stroked="f"/>
+        </w:pict>
+      </w:r>
+    </w:p>
+    <w:p>
+      <w:pPr>
+        <w:spacing w:after="0" w:line="240" w:lineRule="auto"/>
+        <w:rPr>
+          <w:rFonts w:ascii="Times New Roman" w:eastAsia="Times New Roman" w:hAnsi="Times New Roman" w:cs="Times New Roman"/>
+          <w:sz w:val="24"/>
+          <w:szCs w:val="24"/>
+          <w:lang w:eastAsia="zh-TW"/>
+        </w:rPr>
+      </w:pPr>
+    </w:p>
+    <w:p>
+      <w:pPr>
+        <w:spacing w:after="0" w:line="240" w:lineRule="auto"/>
+        <w:rPr>
+          <w:rFonts w:ascii="Times New Roman" w:eastAsia="Times New Roman" w:hAnsi="Times New Roman" w:cs="Times New Roman"/>
+          <w:sz w:val="24"/>
+          <w:szCs w:val="24"/>
+          <w:lang w:eastAsia="zh-TW"/>
+        </w:rPr>
+      </w:pPr>
+      <w:r>
+        <w:rPr>
+          <w:rFonts w:ascii="Times New Roman" w:eastAsia="Times New Roman" w:hAnsi="Times New Roman" w:cs="Times New Roman"/>
+          <w:sz w:val="24"/>
+          <w:szCs w:val="24"/>
+          <w:lang w:eastAsia="zh-TW"/>
+        </w:rPr>
+        <w:t>H</w:t>
+      </w:r>
+      <w:r>
+        <w:rPr>
+          <w:rFonts w:ascii="Times New Roman" w:eastAsia="Times New Roman" w:hAnsi="Times New Roman" w:cs="Times New Roman"/>
+          <w:sz w:val="24"/>
+          <w:szCs w:val="24"/>
+          <w:lang w:eastAsia="zh-TW"/>
+        </w:rPr>
+        <w:t xml:space="preserve">ere is the complete merged version of the hierarchy and a deep dive into the </w:t>
+      </w:r>
+      <w:r>
+        <w:rPr>
+          <w:rFonts w:ascii="Courier New" w:eastAsia="Times New Roman" w:hAnsi="Courier New" w:cs="Courier New"/>
+          <w:sz w:val="20"/>
+          <w:szCs w:val="20"/>
+          <w:lang w:eastAsia="zh-TW"/>
+        </w:rPr>
+        <w:t>Collection</w:t>
+      </w:r>
+      <w:r>
+        <w:rPr>
+          <w:rFonts w:ascii="Times New Roman" w:eastAsia="Times New Roman" w:hAnsi="Times New Roman" w:cs="Times New Roman"/>
+          <w:sz w:val="24"/>
+          <w:szCs w:val="24"/>
+          <w:lang w:eastAsia="zh-TW"/>
+        </w:rPr>
+        <w:t xml:space="preserve"> framework elements:</w:t>
+      </w:r>
+    </w:p>
+    <w:p>
+      <w:pPr>
+        <w:pStyle w:val="Heading3"/>
+      </w:pPr>
+      <w:r>
+        <w:t xml:space="preserve">1. </w:t>
+      </w:r>
+      <w:proofErr w:type="spellStart"/>
+      <w:r>
+        <w:rPr>
+          <w:rStyle w:val="HTMLCode"/>
+          <w:rFonts w:eastAsiaTheme="majorEastAsia"/>
+        </w:rPr>
+        <w:t>Iterable</w:t>
+      </w:r>
+      <w:proofErr w:type="spellEnd"/>
+      <w:r>
+        <w:rPr>
+          <w:rStyle w:val="Strong"/>
+          <w:b/>
+          <w:bCs/>
+        </w:rPr>
+        <w:t xml:space="preserve"> (Interface)</w:t>
+      </w:r>
+    </w:p>
+    <w:p>
+      <w:pPr>
+        <w:numPr>
+          <w:ilvl w:val="0"/>
+          <w:numId w:val="11"/>
+        </w:numPr>
+        <w:spacing w:before="100" w:beforeAutospacing="1" w:after="100" w:afterAutospacing="1" w:line="240" w:lineRule="auto"/>
+      </w:pPr>
+      <w:r>
+        <w:t>The root interface of the collection hierarchy, representing a collection that can be iterated over.</w:t>
+      </w:r>
+    </w:p>
+    <w:p>
+      <w:pPr>
+        <w:numPr>
+          <w:ilvl w:val="0"/>
+          <w:numId w:val="11"/>
+        </w:numPr>
+        <w:spacing w:before="100" w:beforeAutospacing="1" w:after="100" w:afterAutospacing="1" w:line="240" w:lineRule="auto"/>
+      </w:pPr>
+      <w:r>
+        <w:t>Key Methods:</w:t>
+      </w:r>
+    </w:p>
+    <w:p>
+      <w:pPr>
+        <w:numPr>
+          <w:ilvl w:val="1"/>
+          <w:numId w:val="11"/>
+        </w:numPr>
+        <w:spacing w:before="100" w:beforeAutospacing="1" w:after="100" w:afterAutospacing="1" w:line="240" w:lineRule="auto"/>
+      </w:pPr>
+      <w:proofErr w:type="gramStart"/>
+      <w:r>
+        <w:rPr>
+          <w:rStyle w:val="HTMLCode"/>
+          <w:rFonts w:eastAsiaTheme="minorEastAsia"/>
+        </w:rPr>
+        <w:t>iterator(</w:t>
+      </w:r>
+      <w:proofErr w:type="gramEnd"/>
+      <w:r>
+        <w:rPr>
+          <w:rStyle w:val="HTMLCode"/>
+          <w:rFonts w:eastAsiaTheme="minorEastAsia"/>
+        </w:rPr>
+        <w:t>)</w:t>
+      </w:r>
+    </w:p>
+    <w:p>
+      <w:pPr>
+        <w:numPr>
+          <w:ilvl w:val="1"/>
+          <w:numId w:val="11"/>
+        </w:numPr>
+        <w:spacing w:before="100" w:beforeAutospacing="1" w:after="100" w:afterAutospacing="1" w:line="240" w:lineRule="auto"/>
+      </w:pPr>
+      <w:proofErr w:type="spellStart"/>
+      <w:proofErr w:type="gramStart"/>
+      <w:r>
+        <w:rPr>
+          <w:rStyle w:val="HTMLCode"/>
+          <w:rFonts w:eastAsiaTheme="minorEastAsia"/>
+        </w:rPr>
+        <w:t>forEach</w:t>
+      </w:r>
+      <w:proofErr w:type="spellEnd"/>
+      <w:r>
+        <w:rPr>
+          <w:rStyle w:val="HTMLCode"/>
+          <w:rFonts w:eastAsiaTheme="minorEastAsia"/>
+        </w:rPr>
+        <w:t>(</w:t>
+      </w:r>
+      <w:proofErr w:type="gramEnd"/>
+      <w:r>
+        <w:rPr>
+          <w:rStyle w:val="HTMLCode"/>
+          <w:rFonts w:eastAsiaTheme="minorEastAsia"/>
+        </w:rPr>
+        <w:t>)</w:t>
+      </w:r>
+    </w:p>
+    <w:p>
+      <w:pPr>
+        <w:numPr>
+          <w:ilvl w:val="1"/>
+          <w:numId w:val="11"/>
+        </w:numPr>
+        <w:spacing w:before="100" w:beforeAutospacing="1" w:after="100" w:afterAutospacing="1" w:line="240" w:lineRule="auto"/>
+      </w:pPr>
+      <w:proofErr w:type="spellStart"/>
+      <w:proofErr w:type="gramStart"/>
+      <w:r>
+        <w:rPr>
+          <w:rStyle w:val="HTMLCode"/>
+          <w:rFonts w:eastAsiaTheme="minorEastAsia"/>
+        </w:rPr>
+        <w:t>spliterator</w:t>
+      </w:r>
+      <w:proofErr w:type="spellEnd"/>
+      <w:r>
+        <w:rPr>
+          <w:rStyle w:val="HTMLCode"/>
+          <w:rFonts w:eastAsiaTheme="minorEastAsia"/>
+        </w:rPr>
+        <w:t>(</w:t>
+      </w:r>
+      <w:proofErr w:type="gramEnd"/>
+      <w:r>
+        <w:rPr>
+          <w:rStyle w:val="HTMLCode"/>
+          <w:rFonts w:eastAsiaTheme="minorEastAsia"/>
+        </w:rPr>
+        <w:t>)</w:t>
+      </w:r>
+    </w:p>
+    <w:p>
+      <w:pPr>
+        <w:spacing w:after="0"/>
+      </w:pPr>
+      <w:r>
+        <w:rPr>
+          <w:noProof/>
+        </w:rPr>
+        <w:pict w14:anchorId="49E0E400">
+          <v:rect id="_x0000_i1054" alt="" style="width:468pt;height:.05pt;mso-width-percent:0;mso-height-percent:0;mso-width-percent:0;mso-height-percent:0" o:hralign="center" o:hrstd="t" o:hr="t" fillcolor="#a0a0a0" stroked="f"/>
+        </w:pict>
+      </w:r>
+    </w:p>
+    <w:p>
+      <w:pPr>
+        <w:pStyle w:val="Heading3"/>
+      </w:pPr>
+      <w:r>
+        <w:t xml:space="preserve">2. </w:t>
+      </w:r>
+      <w:r>
+        <w:rPr>
+          <w:rStyle w:val="HTMLCode"/>
+          <w:rFonts w:eastAsiaTheme="majorEastAsia"/>
+        </w:rPr>
+        <w:t>Collection</w:t>
+      </w:r>
+      <w:r>
+        <w:rPr>
+          <w:rStyle w:val="Strong"/>
+          <w:b/>
+          <w:bCs/>
+        </w:rPr>
+        <w:t xml:space="preserve"> (Interface)</w:t>
+      </w:r>
+    </w:p>
+    <w:p>
+      <w:pPr>
+        <w:numPr>
+          <w:ilvl w:val="0"/>
+          <w:numId w:val="12"/>
+        </w:numPr>
+        <w:spacing w:before="100" w:beforeAutospacing="1" w:after="100" w:afterAutospacing="1" w:line="240" w:lineRule="auto"/>
+      </w:pPr>
+      <w:r>
+        <w:t>Represents a group of objects (elements) with basic methods for adding, removing, and querying elements.</w:t>
+      </w:r>
+    </w:p>
+    <w:p>
+      <w:pPr>
+        <w:numPr>
+          <w:ilvl w:val="0"/>
+          <w:numId w:val="12"/>
+        </w:numPr>
+        <w:spacing w:before="100" w:beforeAutospacing="1" w:after="100" w:afterAutospacing="1" w:line="240" w:lineRule="auto"/>
+      </w:pPr>
+      <w:proofErr w:type="spellStart"/>
+      <w:r>
+        <w:t>Subinterfaces</w:t>
+      </w:r>
+      <w:proofErr w:type="spellEnd"/>
+      <w:r>
+        <w:t xml:space="preserve">: </w:t>
+      </w:r>
+      <w:r>
+        <w:rPr>
+          <w:rStyle w:val="HTMLCode"/>
+          <w:rFonts w:eastAsiaTheme="minorEastAsia"/>
+        </w:rPr>
+        <w:t>List</w:t>
+      </w:r>
+      <w:r>
+        <w:t xml:space="preserve">, </w:t>
+      </w:r>
+      <w:r>
+        <w:rPr>
+          <w:rStyle w:val="HTMLCode"/>
+          <w:rFonts w:eastAsiaTheme="minorEastAsia"/>
+        </w:rPr>
+        <w:t>Set</w:t>
+      </w:r>
+      <w:r>
+        <w:t xml:space="preserve">, </w:t>
+      </w:r>
+      <w:r>
+        <w:rPr>
+          <w:rStyle w:val="HTMLCode"/>
+          <w:rFonts w:eastAsiaTheme="minorEastAsia"/>
+        </w:rPr>
+        <w:t>Queue</w:t>
+      </w:r>
+      <w:r>
+        <w:t xml:space="preserve">, </w:t>
+      </w:r>
+      <w:r>
+        <w:rPr>
+          <w:rStyle w:val="HTMLCode"/>
+          <w:rFonts w:eastAsiaTheme="minorEastAsia"/>
+        </w:rPr>
+        <w:t>Deque</w:t>
+      </w:r>
+      <w:r>
+        <w:t>, etc.</w:t>
+      </w:r>
+    </w:p>
+    <w:p>
+      <w:pPr>
+        <w:numPr>
+          <w:ilvl w:val="0"/>
+          <w:numId w:val="12"/>
+        </w:numPr>
+        <w:spacing w:before="100" w:beforeAutospacing="1" w:after="100" w:afterAutospacing="1" w:line="240" w:lineRule="auto"/>
+      </w:pPr>
+      <w:r>
+        <w:t>Key Methods:</w:t>
+      </w:r>
+    </w:p>
+    <w:p>
+      <w:pPr>
+        <w:numPr>
+          <w:ilvl w:val="1"/>
+          <w:numId w:val="12"/>
+        </w:numPr>
+        <w:spacing w:before="100" w:beforeAutospacing="1" w:after="100" w:afterAutospacing="1" w:line="240" w:lineRule="auto"/>
+      </w:pPr>
+      <w:proofErr w:type="gramStart"/>
+      <w:r>
+        <w:rPr>
+          <w:rStyle w:val="HTMLCode"/>
+          <w:rFonts w:eastAsiaTheme="minorEastAsia"/>
+        </w:rPr>
+        <w:t>add(</w:t>
+      </w:r>
+      <w:proofErr w:type="gramEnd"/>
+      <w:r>
+        <w:rPr>
+          <w:rStyle w:val="HTMLCode"/>
+          <w:rFonts w:eastAsiaTheme="minorEastAsia"/>
+        </w:rPr>
+        <w:t>)</w:t>
+      </w:r>
+      <w:r>
+        <w:t xml:space="preserve">, </w:t>
+      </w:r>
+      <w:r>
+        <w:rPr>
+          <w:rStyle w:val="HTMLCode"/>
+          <w:rFonts w:eastAsiaTheme="minorEastAsia"/>
+        </w:rPr>
+        <w:t>remove()</w:t>
+      </w:r>
+      <w:r>
+        <w:t xml:space="preserve">, </w:t>
+      </w:r>
+      <w:r>
+        <w:rPr>
+          <w:rStyle w:val="HTMLCode"/>
+          <w:rFonts w:eastAsiaTheme="minorEastAsia"/>
+        </w:rPr>
+        <w:t>size()</w:t>
+      </w:r>
+      <w:r>
+        <w:t xml:space="preserve">, </w:t>
+      </w:r>
+      <w:r>
+        <w:rPr>
+          <w:rStyle w:val="HTMLCode"/>
+          <w:rFonts w:eastAsiaTheme="minorEastAsia"/>
+        </w:rPr>
+        <w:t>contains()</w:t>
+      </w:r>
+    </w:p>
+    <w:p>
+      <w:pPr>
+        <w:spacing w:after="0"/>
+      </w:pPr>
+      <w:r>
+        <w:rPr>
+          <w:noProof/>
+        </w:rPr>
+        <w:pict w14:anchorId="349927D7">
+          <v:rect id="_x0000_i1053" alt="" style="width:468pt;height:.05pt;mso-width-percent:0;mso-height-percent:0;mso-width-percent:0;mso-height-percent:0" o:hralign="center" o:hrstd="t" o:hr="t" fillcolor="#a0a0a0" stroked="f"/>
+        </w:pict>
+      </w:r>
+    </w:p>
+    <w:p>
+      <w:pPr>
+        <w:pStyle w:val="Heading3"/>
+      </w:pPr>
+      <w:r>
+        <w:lastRenderedPageBreak/>
+        <w:t xml:space="preserve">3. </w:t>
+      </w:r>
+      <w:r>
+        <w:rPr>
+          <w:rStyle w:val="HTMLCode"/>
+          <w:rFonts w:eastAsiaTheme="majorEastAsia"/>
+        </w:rPr>
+        <w:t>List</w:t>
+      </w:r>
+      <w:r>
+        <w:rPr>
+          <w:rStyle w:val="Strong"/>
+          <w:b/>
+          <w:bCs/>
+        </w:rPr>
+        <w:t xml:space="preserve"> (Interface)</w:t>
+      </w:r>
+    </w:p>
+    <w:p>
+      <w:pPr>
+        <w:numPr>
+          <w:ilvl w:val="0"/>
+          <w:numId w:val="13"/>
+        </w:numPr>
+        <w:spacing w:before="100" w:beforeAutospacing="1" w:after="100" w:afterAutospacing="1" w:line="240" w:lineRule="auto"/>
+      </w:pPr>
+      <w:r>
+        <w:t>Ordered collection allowing duplicates, maintains insertion order.</w:t>
+      </w:r>
+    </w:p>
+    <w:p>
+      <w:pPr>
+        <w:numPr>
+          <w:ilvl w:val="0"/>
+          <w:numId w:val="13"/>
+        </w:numPr>
+        <w:spacing w:before="100" w:beforeAutospacing="1" w:after="100" w:afterAutospacing="1" w:line="240" w:lineRule="auto"/>
+      </w:pPr>
+      <w:r>
+        <w:t>Implementing Classes:</w:t>
+      </w:r>
+    </w:p>
+    <w:p>
+      <w:pPr>
+        <w:numPr>
+          <w:ilvl w:val="1"/>
+          <w:numId w:val="13"/>
+        </w:numPr>
+        <w:spacing w:before="100" w:beforeAutospacing="1" w:after="100" w:afterAutospacing="1" w:line="240" w:lineRule="auto"/>
+      </w:pPr>
+      <w:proofErr w:type="spellStart"/>
       <w:r>
         <w:rPr>
           <w:rStyle w:val="HTMLCode"/>
@@ -8417,12 +9012,16 @@
         </w:rPr>
         <w:t>ArrayList</w:t>
       </w:r>
+      <w:proofErr w:type="spellEnd"/>
+      <w:r>
+        <w:t>: Resizable array.</w:t>
+      </w:r>
     </w:p>
     <w:p>
       <w:pPr>
         <w:numPr>
-          <w:ilvl w:val="3"/>
-          <w:numId w:val="10"/>
+          <w:ilvl w:val="1"/>
+          <w:numId w:val="13"/>
         </w:numPr>
         <w:spacing w:before="100" w:beforeAutospacing="1" w:after="100" w:afterAutospacing="1" w:line="240" w:lineRule="auto"/>
       </w:pPr>
@@ -8435,12 +9034,15 @@
         </w:rPr>
         <w:t>LinkedList</w:t>
       </w:r>
+      <w:r>
+        <w:t>: Doubly linked list.</w:t>
+      </w:r>
     </w:p>
     <w:p>
       <w:pPr>
         <w:numPr>
-          <w:ilvl w:val="3"/>
-          <w:numId w:val="10"/>
+          <w:ilvl w:val="1"/>
+          <w:numId w:val="13"/>
         </w:numPr>
         <w:spacing w:before="100" w:beforeAutospacing="1" w:after="100" w:afterAutospacing="1" w:line="240" w:lineRule="auto"/>
       </w:pPr>
@@ -8453,12 +9055,15 @@
         </w:rPr>
         <w:t>Vector</w:t>
       </w:r>
+      <w:r>
+        <w:t>: Synchronized resizable array.</w:t>
+      </w:r>
     </w:p>
     <w:p>
       <w:pPr>
         <w:numPr>
-          <w:ilvl w:val="4"/>
-          <w:numId w:val="10"/>
+          <w:ilvl w:val="1"/>
+          <w:numId w:val="13"/>
         </w:numPr>
         <w:spacing w:before="100" w:beforeAutospacing="1" w:after="100" w:afterAutospacing="1" w:line="240" w:lineRule="auto"/>
       </w:pPr>
@@ -8471,15 +9076,29 @@
         </w:rPr>
         <w:t>Stack</w:t>
       </w:r>
+      <w:r>
+        <w:t xml:space="preserve">: LIFO stack, extends </w:t>
+      </w:r>
+      <w:r>
+        <w:rPr>
+          <w:rStyle w:val="HTMLCode"/>
+          <w:rFonts w:eastAsiaTheme="minorEastAsia"/>
+        </w:rPr>
+        <w:t>Vector</w:t>
+      </w:r>
+      <w:r>
+        <w:t>.</w:t>
+      </w:r>
     </w:p>
     <w:p>
       <w:pPr>
         <w:numPr>
-          <w:ilvl w:val="3"/>
-          <w:numId w:val="10"/>
+          <w:ilvl w:val="1"/>
+          <w:numId w:val="13"/>
         </w:numPr>
         <w:spacing w:before="100" w:beforeAutospacing="1" w:after="100" w:afterAutospacing="1" w:line="240" w:lineRule="auto"/>
       </w:pPr>
+      <w:proofErr w:type="spellStart"/>
       <w:r>
         <w:rPr>
           <w:rStyle w:val="HTMLCode"/>
@@ -8489,36 +9108,76 @@
         </w:rPr>
         <w:t>CopyOnWriteArrayList</w:t>
       </w:r>
+      <w:proofErr w:type="spellEnd"/>
+      <w:r>
+        <w:t>: Thread-safe list with copy-on-write.</w:t>
+      </w:r>
     </w:p>
     <w:p>
       <w:pPr>
-        <w:numPr>
-          <w:ilvl w:val="2"/>
-          <w:numId w:val="10"/>
-        </w:numPr>
-        <w:spacing w:before="100" w:beforeAutospacing="1" w:after="100" w:afterAutospacing="1" w:line="240" w:lineRule="auto"/>
-      </w:pPr>
+        <w:spacing w:after="0"/>
+      </w:pPr>
+      <w:r>
+        <w:rPr>
+          <w:noProof/>
+        </w:rPr>
+        <w:pict w14:anchorId="4DBF8D5E">
+          <v:rect id="_x0000_i1052" alt="" style="width:468pt;height:.05pt;mso-width-percent:0;mso-height-percent:0;mso-width-percent:0;mso-height-percent:0" o:hralign="center" o:hrstd="t" o:hr="t" fillcolor="#a0a0a0" stroked="f"/>
+        </w:pict>
+      </w:r>
+    </w:p>
+    <w:p>
+      <w:pPr>
+        <w:pStyle w:val="Heading3"/>
+      </w:pPr>
+      <w:r>
+        <w:t xml:space="preserve">4. </w:t>
+      </w:r>
       <w:r>
         <w:rPr>
           <w:rStyle w:val="HTMLCode"/>
-          <w:rFonts w:eastAsiaTheme="minorEastAsia"/>
+          <w:rFonts w:eastAsiaTheme="majorEastAsia"/>
+        </w:rPr>
+        <w:t>Set</w:t>
+      </w:r>
+      <w:r>
+        <w:rPr>
+          <w:rStyle w:val="Strong"/>
           <w:b/>
           <w:bCs/>
         </w:rPr>
-        <w:t>Set</w:t>
-      </w:r>
-      <w:r>
-        <w:rPr>
-          <w:rStyle w:val="Strong"/>
-        </w:rPr>
         <w:t xml:space="preserve"> (Interface)</w:t>
       </w:r>
     </w:p>
     <w:p>
       <w:pPr>
         <w:numPr>
-          <w:ilvl w:val="3"/>
-          <w:numId w:val="10"/>
+          <w:ilvl w:val="0"/>
+          <w:numId w:val="14"/>
+        </w:numPr>
+        <w:spacing w:before="100" w:beforeAutospacing="1" w:after="100" w:afterAutospacing="1" w:line="240" w:lineRule="auto"/>
+      </w:pPr>
+      <w:r>
+        <w:t>Unordered collection without duplicate elements.</w:t>
+      </w:r>
+    </w:p>
+    <w:p>
+      <w:pPr>
+        <w:numPr>
+          <w:ilvl w:val="0"/>
+          <w:numId w:val="14"/>
+        </w:numPr>
+        <w:spacing w:before="100" w:beforeAutospacing="1" w:after="100" w:afterAutospacing="1" w:line="240" w:lineRule="auto"/>
+      </w:pPr>
+      <w:r>
+        <w:t>Implementing Classes:</w:t>
+      </w:r>
+    </w:p>
+    <w:p>
+      <w:pPr>
+        <w:numPr>
+          <w:ilvl w:val="1"/>
+          <w:numId w:val="14"/>
         </w:numPr>
         <w:spacing w:before="100" w:beforeAutospacing="1" w:after="100" w:afterAutospacing="1" w:line="240" w:lineRule="auto"/>
       </w:pPr>
@@ -8531,15 +9190,19 @@
         </w:rPr>
         <w:t>HashSet</w:t>
       </w:r>
+      <w:r>
+        <w:t>: Unordered, backed by a hash table.</w:t>
+      </w:r>
     </w:p>
     <w:p>
       <w:pPr>
         <w:numPr>
-          <w:ilvl w:val="3"/>
-          <w:numId w:val="10"/>
+          <w:ilvl w:val="1"/>
+          <w:numId w:val="14"/>
         </w:numPr>
         <w:spacing w:before="100" w:beforeAutospacing="1" w:after="100" w:afterAutospacing="1" w:line="240" w:lineRule="auto"/>
       </w:pPr>
+      <w:proofErr w:type="spellStart"/>
       <w:r>
         <w:rPr>
           <w:rStyle w:val="HTMLCode"/>
@@ -8549,1256 +9212,7 @@
         </w:rPr>
         <w:t>LinkedHashSet</w:t>
       </w:r>
-    </w:p>
-    <w:p>
-      <w:pPr>
-        <w:numPr>
-          <w:ilvl w:val="3"/>
-          <w:numId w:val="10"/>
-        </w:numPr>
-        <w:spacing w:before="100" w:beforeAutospacing="1" w:after="100" w:afterAutospacing="1" w:line="240" w:lineRule="auto"/>
-      </w:pPr>
-      <w:r>
-        <w:rPr>
-          <w:rStyle w:val="HTMLCode"/>
-          <w:rFonts w:eastAsiaTheme="minorEastAsia"/>
-          <w:b/>
-          <w:bCs/>
-        </w:rPr>
-        <w:t>EnumSet</w:t>
-      </w:r>
-    </w:p>
-    <w:p>
-      <w:pPr>
-        <w:numPr>
-          <w:ilvl w:val="3"/>
-          <w:numId w:val="10"/>
-        </w:numPr>
-        <w:spacing w:before="100" w:beforeAutospacing="1" w:after="100" w:afterAutospacing="1" w:line="240" w:lineRule="auto"/>
-      </w:pPr>
-      <w:r>
-        <w:rPr>
-          <w:rStyle w:val="HTMLCode"/>
-          <w:rFonts w:eastAsiaTheme="minorEastAsia"/>
-          <w:b/>
-          <w:bCs/>
-        </w:rPr>
-        <w:t>CopyOnWriteArraySet</w:t>
-      </w:r>
-    </w:p>
-    <w:p>
-      <w:pPr>
-        <w:numPr>
-          <w:ilvl w:val="3"/>
-          <w:numId w:val="10"/>
-        </w:numPr>
-        <w:spacing w:before="100" w:beforeAutospacing="1" w:after="100" w:afterAutospacing="1" w:line="240" w:lineRule="auto"/>
-      </w:pPr>
-      <w:r>
-        <w:rPr>
-          <w:rStyle w:val="HTMLCode"/>
-          <w:rFonts w:eastAsiaTheme="minorEastAsia"/>
-          <w:b/>
-          <w:bCs/>
-        </w:rPr>
-        <w:t>SortedSet</w:t>
-      </w:r>
-      <w:r>
-        <w:rPr>
-          <w:rStyle w:val="Strong"/>
-        </w:rPr>
-        <w:t xml:space="preserve"> (Interface)</w:t>
-      </w:r>
-    </w:p>
-    <w:p>
-      <w:pPr>
-        <w:numPr>
-          <w:ilvl w:val="4"/>
-          <w:numId w:val="10"/>
-        </w:numPr>
-        <w:spacing w:before="100" w:beforeAutospacing="1" w:after="100" w:afterAutospacing="1" w:line="240" w:lineRule="auto"/>
-      </w:pPr>
-      <w:r>
-        <w:rPr>
-          <w:rStyle w:val="HTMLCode"/>
-          <w:rFonts w:eastAsiaTheme="minorEastAsia"/>
-          <w:b/>
-          <w:bCs/>
-        </w:rPr>
-        <w:t>NavigableSet</w:t>
-      </w:r>
-      <w:r>
-        <w:rPr>
-          <w:rStyle w:val="Strong"/>
-        </w:rPr>
-        <w:t xml:space="preserve"> (Interface)</w:t>
-      </w:r>
-    </w:p>
-    <w:p>
-      <w:pPr>
-        <w:numPr>
-          <w:ilvl w:val="5"/>
-          <w:numId w:val="10"/>
-        </w:numPr>
-        <w:spacing w:before="100" w:beforeAutospacing="1" w:after="100" w:afterAutospacing="1" w:line="240" w:lineRule="auto"/>
-      </w:pPr>
-      <w:r>
-        <w:rPr>
-          <w:rStyle w:val="HTMLCode"/>
-          <w:rFonts w:eastAsiaTheme="minorEastAsia"/>
-          <w:b/>
-          <w:bCs/>
-        </w:rPr>
-        <w:t>TreeSet</w:t>
-      </w:r>
-    </w:p>
-    <w:p>
-      <w:pPr>
-        <w:numPr>
-          <w:ilvl w:val="2"/>
-          <w:numId w:val="10"/>
-        </w:numPr>
-        <w:spacing w:before="100" w:beforeAutospacing="1" w:after="100" w:afterAutospacing="1" w:line="240" w:lineRule="auto"/>
-      </w:pPr>
-      <w:r>
-        <w:rPr>
-          <w:rStyle w:val="HTMLCode"/>
-          <w:rFonts w:eastAsiaTheme="minorEastAsia"/>
-          <w:b/>
-          <w:bCs/>
-        </w:rPr>
-        <w:t>Queue</w:t>
-      </w:r>
-      <w:r>
-        <w:rPr>
-          <w:rStyle w:val="Strong"/>
-        </w:rPr>
-        <w:t xml:space="preserve"> (Interface)</w:t>
-      </w:r>
-    </w:p>
-    <w:p>
-      <w:pPr>
-        <w:numPr>
-          <w:ilvl w:val="3"/>
-          <w:numId w:val="10"/>
-        </w:numPr>
-        <w:spacing w:before="100" w:beforeAutospacing="1" w:after="100" w:afterAutospacing="1" w:line="240" w:lineRule="auto"/>
-      </w:pPr>
-      <w:r>
-        <w:rPr>
-          <w:rStyle w:val="HTMLCode"/>
-          <w:rFonts w:eastAsiaTheme="minorEastAsia"/>
-          <w:b/>
-          <w:bCs/>
-        </w:rPr>
-        <w:t>PriorityQueue</w:t>
-      </w:r>
-    </w:p>
-    <w:p>
-      <w:pPr>
-        <w:numPr>
-          <w:ilvl w:val="3"/>
-          <w:numId w:val="10"/>
-        </w:numPr>
-        <w:spacing w:before="100" w:beforeAutospacing="1" w:after="100" w:afterAutospacing="1" w:line="240" w:lineRule="auto"/>
-      </w:pPr>
-      <w:r>
-        <w:rPr>
-          <w:rStyle w:val="HTMLCode"/>
-          <w:rFonts w:eastAsiaTheme="minorEastAsia"/>
-          <w:b/>
-          <w:bCs/>
-        </w:rPr>
-        <w:t>Deque</w:t>
-      </w:r>
-      <w:r>
-        <w:rPr>
-          <w:rStyle w:val="Strong"/>
-        </w:rPr>
-        <w:t xml:space="preserve"> (Interface)</w:t>
-      </w:r>
-    </w:p>
-    <w:p>
-      <w:pPr>
-        <w:numPr>
-          <w:ilvl w:val="4"/>
-          <w:numId w:val="10"/>
-        </w:numPr>
-        <w:spacing w:before="100" w:beforeAutospacing="1" w:after="100" w:afterAutospacing="1" w:line="240" w:lineRule="auto"/>
-      </w:pPr>
-      <w:r>
-        <w:rPr>
-          <w:rStyle w:val="HTMLCode"/>
-          <w:rFonts w:eastAsiaTheme="minorEastAsia"/>
-          <w:b/>
-          <w:bCs/>
-        </w:rPr>
-        <w:t>ArrayDeque</w:t>
-      </w:r>
-    </w:p>
-    <w:p>
-      <w:pPr>
-        <w:numPr>
-          <w:ilvl w:val="4"/>
-          <w:numId w:val="10"/>
-        </w:numPr>
-        <w:spacing w:before="100" w:beforeAutospacing="1" w:after="100" w:afterAutospacing="1" w:line="240" w:lineRule="auto"/>
-      </w:pPr>
-      <w:r>
-        <w:rPr>
-          <w:rStyle w:val="HTMLCode"/>
-          <w:rFonts w:eastAsiaTheme="minorEastAsia"/>
-          <w:b/>
-          <w:bCs/>
-        </w:rPr>
-        <w:t>ConcurrentLinkedDeque</w:t>
-      </w:r>
-    </w:p>
-    <w:p>
-      <w:pPr>
-        <w:numPr>
-          <w:ilvl w:val="4"/>
-          <w:numId w:val="10"/>
-        </w:numPr>
-        <w:spacing w:before="100" w:beforeAutospacing="1" w:after="100" w:afterAutospacing="1" w:line="240" w:lineRule="auto"/>
-      </w:pPr>
-      <w:r>
-        <w:rPr>
-          <w:rStyle w:val="HTMLCode"/>
-          <w:rFonts w:eastAsiaTheme="minorEastAsia"/>
-          <w:b/>
-          <w:bCs/>
-        </w:rPr>
-        <w:t>LinkedBlockingDeque</w:t>
-      </w:r>
-    </w:p>
-    <w:p>
-      <w:pPr>
-        <w:numPr>
-          <w:ilvl w:val="4"/>
-          <w:numId w:val="10"/>
-        </w:numPr>
-        <w:spacing w:before="100" w:beforeAutospacing="1" w:after="100" w:afterAutospacing="1" w:line="240" w:lineRule="auto"/>
-      </w:pPr>
-      <w:r>
-        <w:rPr>
-          <w:rStyle w:val="HTMLCode"/>
-          <w:rFonts w:eastAsiaTheme="minorEastAsia"/>
-          <w:b/>
-          <w:bCs/>
-        </w:rPr>
-        <w:t>LinkedList</w:t>
-      </w:r>
-      <w:r>
-        <w:t xml:space="preserve"> (also implements </w:t>
-      </w:r>
-      <w:r>
-        <w:rPr>
-          <w:rStyle w:val="HTMLCode"/>
-          <w:rFonts w:eastAsiaTheme="minorEastAsia"/>
-        </w:rPr>
-        <w:t>Deque</w:t>
-      </w:r>
-      <w:r>
-        <w:t>)</w:t>
-      </w:r>
-    </w:p>
-    <w:p>
-      <w:pPr>
-        <w:numPr>
-          <w:ilvl w:val="4"/>
-          <w:numId w:val="10"/>
-        </w:numPr>
-        <w:spacing w:before="100" w:beforeAutospacing="1" w:after="100" w:afterAutospacing="1" w:line="240" w:lineRule="auto"/>
-      </w:pPr>
-      <w:r>
-        <w:rPr>
-          <w:rStyle w:val="HTMLCode"/>
-          <w:rFonts w:eastAsiaTheme="minorEastAsia"/>
-          <w:b/>
-          <w:bCs/>
-        </w:rPr>
-        <w:t>LinkedTransferQueue</w:t>
-      </w:r>
-    </w:p>
-    <w:p>
-      <w:pPr>
-        <w:numPr>
-          <w:ilvl w:val="4"/>
-          <w:numId w:val="10"/>
-        </w:numPr>
-        <w:spacing w:before="100" w:beforeAutospacing="1" w:after="100" w:afterAutospacing="1" w:line="240" w:lineRule="auto"/>
-      </w:pPr>
-      <w:r>
-        <w:rPr>
-          <w:rStyle w:val="HTMLCode"/>
-          <w:rFonts w:eastAsiaTheme="minorEastAsia"/>
-          <w:b/>
-          <w:bCs/>
-        </w:rPr>
-        <w:t>TransferQueue</w:t>
-      </w:r>
-      <w:r>
-        <w:rPr>
-          <w:rStyle w:val="Strong"/>
-        </w:rPr>
-        <w:t xml:space="preserve"> (Interface)</w:t>
-      </w:r>
-    </w:p>
-    <w:p>
-      <w:pPr>
-        <w:numPr>
-          <w:ilvl w:val="3"/>
-          <w:numId w:val="10"/>
-        </w:numPr>
-        <w:spacing w:before="100" w:beforeAutospacing="1" w:after="100" w:afterAutospacing="1" w:line="240" w:lineRule="auto"/>
-      </w:pPr>
-      <w:r>
-        <w:rPr>
-          <w:rStyle w:val="HTMLCode"/>
-          <w:rFonts w:eastAsiaTheme="minorEastAsia"/>
-          <w:b/>
-          <w:bCs/>
-        </w:rPr>
-        <w:t>ConcurrentLinkedQueue</w:t>
-      </w:r>
-    </w:p>
-    <w:p>
-      <w:pPr>
-        <w:numPr>
-          <w:ilvl w:val="3"/>
-          <w:numId w:val="10"/>
-        </w:numPr>
-        <w:spacing w:before="100" w:beforeAutospacing="1" w:after="100" w:afterAutospacing="1" w:line="240" w:lineRule="auto"/>
-      </w:pPr>
-      <w:r>
-        <w:rPr>
-          <w:rStyle w:val="HTMLCode"/>
-          <w:rFonts w:eastAsiaTheme="minorEastAsia"/>
-          <w:b/>
-          <w:bCs/>
-        </w:rPr>
-        <w:t>PriorityBlockingQueue</w:t>
-      </w:r>
-    </w:p>
-    <w:p>
-      <w:pPr>
-        <w:numPr>
-          <w:ilvl w:val="3"/>
-          <w:numId w:val="10"/>
-        </w:numPr>
-        <w:spacing w:before="100" w:beforeAutospacing="1" w:after="100" w:afterAutospacing="1" w:line="240" w:lineRule="auto"/>
-      </w:pPr>
-      <w:r>
-        <w:rPr>
-          <w:rStyle w:val="HTMLCode"/>
-          <w:rFonts w:eastAsiaTheme="minorEastAsia"/>
-          <w:b/>
-          <w:bCs/>
-        </w:rPr>
-        <w:t>LinkedBlockingQueue</w:t>
-      </w:r>
-    </w:p>
-    <w:p>
-      <w:pPr>
-        <w:pStyle w:val="NormalWeb"/>
-        <w:numPr>
-          <w:ilvl w:val="0"/>
-          <w:numId w:val="10"/>
-        </w:numPr>
-      </w:pPr>
-      <w:r>
-        <w:rPr>
-          <w:rStyle w:val="HTMLCode"/>
-          <w:b/>
-          <w:bCs/>
-        </w:rPr>
-        <w:t>Map</w:t>
-      </w:r>
-      <w:r>
-        <w:rPr>
-          <w:rStyle w:val="Strong"/>
-        </w:rPr>
-        <w:t xml:space="preserve"> (Interface)</w:t>
-      </w:r>
-    </w:p>
-    <w:p>
-      <w:pPr>
-        <w:numPr>
-          <w:ilvl w:val="1"/>
-          <w:numId w:val="10"/>
-        </w:numPr>
-        <w:spacing w:before="100" w:beforeAutospacing="1" w:after="100" w:afterAutospacing="1" w:line="240" w:lineRule="auto"/>
-      </w:pPr>
-      <w:r>
-        <w:t>Subinterfaces:</w:t>
-      </w:r>
-    </w:p>
-    <w:p>
-      <w:pPr>
-        <w:numPr>
-          <w:ilvl w:val="2"/>
-          <w:numId w:val="10"/>
-        </w:numPr>
-        <w:spacing w:before="100" w:beforeAutospacing="1" w:after="100" w:afterAutospacing="1" w:line="240" w:lineRule="auto"/>
-        <w:rPr>
-          <w:rStyle w:val="Strong"/>
-          <w:b w:val="0"/>
-          <w:bCs w:val="0"/>
-        </w:rPr>
-      </w:pPr>
-      <w:r>
-        <w:rPr>
-          <w:rStyle w:val="HTMLCode"/>
-          <w:rFonts w:eastAsiaTheme="minorEastAsia"/>
-          <w:b/>
-          <w:bCs/>
-        </w:rPr>
-        <w:t>SortedMap</w:t>
-      </w:r>
-      <w:r>
-        <w:rPr>
-          <w:rStyle w:val="Strong"/>
-        </w:rPr>
-        <w:t xml:space="preserve"> (Interface)</w:t>
-      </w:r>
-    </w:p>
-    <w:p>
-      <w:pPr>
-        <w:numPr>
-          <w:ilvl w:val="3"/>
-          <w:numId w:val="10"/>
-        </w:numPr>
-        <w:spacing w:before="100" w:beforeAutospacing="1" w:after="100" w:afterAutospacing="1" w:line="240" w:lineRule="auto"/>
-        <w:rPr>
-          <w:rStyle w:val="Strong"/>
-          <w:b w:val="0"/>
-          <w:bCs w:val="0"/>
-        </w:rPr>
-      </w:pPr>
-      <w:r>
-        <w:rPr>
-          <w:rStyle w:val="HTMLCode"/>
-          <w:rFonts w:eastAsiaTheme="minorEastAsia"/>
-          <w:b/>
-          <w:bCs/>
-        </w:rPr>
-        <w:t>NavigableMap</w:t>
-      </w:r>
-      <w:r>
-        <w:rPr>
-          <w:rStyle w:val="Strong"/>
-        </w:rPr>
-        <w:t xml:space="preserve"> (Interface)</w:t>
-      </w:r>
-    </w:p>
-    <w:p>
-      <w:pPr>
-        <w:numPr>
-          <w:ilvl w:val="4"/>
-          <w:numId w:val="10"/>
-        </w:numPr>
-        <w:spacing w:before="100" w:beforeAutospacing="1" w:after="100" w:afterAutospacing="1" w:line="240" w:lineRule="auto"/>
-        <w:rPr>
-          <w:rStyle w:val="HTMLCode"/>
-          <w:rFonts w:asciiTheme="minorHAnsi" w:eastAsiaTheme="minorEastAsia" w:hAnsiTheme="minorHAnsi" w:cstheme="minorBidi"/>
-          <w:sz w:val="22"/>
-          <w:szCs w:val="22"/>
-        </w:rPr>
-      </w:pPr>
-      <w:r>
-        <w:rPr>
-          <w:rStyle w:val="HTMLCode"/>
-          <w:rFonts w:asciiTheme="minorHAnsi" w:eastAsiaTheme="minorEastAsia" w:hAnsiTheme="minorHAnsi" w:cstheme="minorBidi"/>
-          <w:sz w:val="22"/>
-          <w:szCs w:val="22"/>
-        </w:rPr>
-        <w:t>Implementing Classes</w:t>
-      </w:r>
-    </w:p>
-    <w:p>
-      <w:pPr>
-        <w:numPr>
-          <w:ilvl w:val="5"/>
-          <w:numId w:val="10"/>
-        </w:numPr>
-        <w:spacing w:before="100" w:beforeAutospacing="1" w:after="100" w:afterAutospacing="1" w:line="240" w:lineRule="auto"/>
-        <w:rPr>
-          <w:rStyle w:val="Strong"/>
-          <w:b w:val="0"/>
-          <w:bCs w:val="0"/>
-        </w:rPr>
-      </w:pPr>
-      <w:r>
-        <w:rPr>
-          <w:rStyle w:val="HTMLCode"/>
-          <w:rFonts w:eastAsiaTheme="minorEastAsia"/>
-          <w:b/>
-          <w:bCs/>
-        </w:rPr>
-        <w:t>TreeMap</w:t>
-      </w:r>
-    </w:p>
-    <w:p>
-      <w:pPr>
-        <w:numPr>
-          <w:ilvl w:val="2"/>
-          <w:numId w:val="10"/>
-        </w:numPr>
-        <w:spacing w:before="100" w:beforeAutospacing="1" w:after="100" w:afterAutospacing="1" w:line="240" w:lineRule="auto"/>
-      </w:pPr>
-      <w:r>
-        <w:rPr>
-          <w:rStyle w:val="HTMLCode"/>
-          <w:rFonts w:eastAsiaTheme="minorEastAsia"/>
-          <w:b/>
-          <w:bCs/>
-        </w:rPr>
-        <w:t>Concurrent</w:t>
-      </w:r>
-      <w:r>
-        <w:rPr>
-          <w:rStyle w:val="HTMLCode"/>
-          <w:rFonts w:eastAsiaTheme="minorEastAsia"/>
-          <w:b/>
-          <w:bCs/>
-        </w:rPr>
-        <w:t>Map</w:t>
-      </w:r>
-      <w:r>
-        <w:rPr>
-          <w:rStyle w:val="Strong"/>
-        </w:rPr>
-        <w:t xml:space="preserve"> (Interface)</w:t>
-      </w:r>
-    </w:p>
-    <w:p>
-      <w:pPr>
-        <w:numPr>
-          <w:ilvl w:val="3"/>
-          <w:numId w:val="10"/>
-        </w:numPr>
-        <w:spacing w:before="100" w:beforeAutospacing="1" w:after="100" w:afterAutospacing="1" w:line="240" w:lineRule="auto"/>
-        <w:rPr>
-          <w:rStyle w:val="HTMLCode"/>
-          <w:rFonts w:asciiTheme="minorHAnsi" w:eastAsiaTheme="minorEastAsia" w:hAnsiTheme="minorHAnsi" w:cstheme="minorBidi"/>
-          <w:sz w:val="22"/>
-          <w:szCs w:val="22"/>
-        </w:rPr>
-      </w:pPr>
-      <w:r>
-        <w:rPr>
-          <w:rStyle w:val="HTMLCode"/>
-          <w:rFonts w:asciiTheme="minorHAnsi" w:eastAsiaTheme="minorEastAsia" w:hAnsiTheme="minorHAnsi" w:cstheme="minorBidi"/>
-          <w:sz w:val="22"/>
-          <w:szCs w:val="22"/>
-        </w:rPr>
-        <w:t>Implementing Classes</w:t>
-      </w:r>
-    </w:p>
-    <w:p>
-      <w:pPr>
-        <w:numPr>
-          <w:ilvl w:val="4"/>
-          <w:numId w:val="10"/>
-        </w:numPr>
-        <w:spacing w:before="100" w:beforeAutospacing="1" w:after="100" w:afterAutospacing="1" w:line="240" w:lineRule="auto"/>
-      </w:pPr>
-      <w:r>
-        <w:rPr>
-          <w:rStyle w:val="HTMLCode"/>
-          <w:rFonts w:eastAsiaTheme="minorEastAsia"/>
-          <w:b/>
-          <w:bCs/>
-        </w:rPr>
-        <w:t>ConcurrentHashMap</w:t>
-      </w:r>
-    </w:p>
-    <w:p>
-      <w:pPr>
-        <w:pStyle w:val="NormalWeb"/>
-        <w:numPr>
-          <w:ilvl w:val="0"/>
-          <w:numId w:val="10"/>
-        </w:numPr>
-      </w:pPr>
-      <w:r>
-        <w:rPr>
-          <w:rStyle w:val="Strong"/>
-        </w:rPr>
-        <w:t>Utility Classes</w:t>
-      </w:r>
-    </w:p>
-    <w:p>
-      <w:pPr>
-        <w:numPr>
-          <w:ilvl w:val="1"/>
-          <w:numId w:val="10"/>
-        </w:numPr>
-        <w:spacing w:before="100" w:beforeAutospacing="1" w:after="100" w:afterAutospacing="1" w:line="240" w:lineRule="auto"/>
-      </w:pPr>
-      <w:r>
-        <w:rPr>
-          <w:rStyle w:val="HTMLCode"/>
-          <w:rFonts w:eastAsiaTheme="minorEastAsia"/>
-          <w:b/>
-          <w:bCs/>
-        </w:rPr>
-        <w:t>Collections</w:t>
-      </w:r>
-    </w:p>
-    <w:p>
-      <w:pPr>
-        <w:numPr>
-          <w:ilvl w:val="1"/>
-          <w:numId w:val="10"/>
-        </w:numPr>
-        <w:spacing w:before="100" w:beforeAutospacing="1" w:after="100" w:afterAutospacing="1" w:line="240" w:lineRule="auto"/>
-      </w:pPr>
-      <w:r>
-        <w:rPr>
-          <w:rStyle w:val="HTMLCode"/>
-          <w:rFonts w:eastAsiaTheme="minorEastAsia"/>
-          <w:b/>
-          <w:bCs/>
-        </w:rPr>
-        <w:t>Arrays</w:t>
-      </w:r>
-    </w:p>
-    <w:p>
-      <w:pPr>
-        <w:spacing w:after="0"/>
-      </w:pPr>
-      <w:r>
-        <w:rPr>
-          <w:noProof/>
-        </w:rPr>
-        <w:pict w14:anchorId="2908672D">
-          <v:rect id="_x0000_i1055" alt="" style="width:468pt;height:.05pt;mso-width-percent:0;mso-height-percent:0;mso-width-percent:0;mso-height-percent:0" o:hralign="center" o:hrstd="t" o:hr="t" fillcolor="#a0a0a0" stroked="f"/>
-        </w:pict>
-      </w:r>
-    </w:p>
-    <w:p>
-      <w:pPr>
-        <w:spacing w:after="0" w:line="240" w:lineRule="auto"/>
-        <w:rPr>
-          <w:rFonts w:ascii="Times New Roman" w:eastAsia="Times New Roman" w:hAnsi="Times New Roman" w:cs="Times New Roman"/>
-          <w:sz w:val="24"/>
-          <w:szCs w:val="24"/>
-          <w:lang w:eastAsia="zh-TW"/>
-        </w:rPr>
-      </w:pPr>
-    </w:p>
-    <w:p>
-      <w:pPr>
-        <w:spacing w:after="0" w:line="240" w:lineRule="auto"/>
-        <w:rPr>
-          <w:rFonts w:ascii="Times New Roman" w:eastAsia="Times New Roman" w:hAnsi="Times New Roman" w:cs="Times New Roman"/>
-          <w:sz w:val="24"/>
-          <w:szCs w:val="24"/>
-          <w:lang w:eastAsia="zh-TW"/>
-        </w:rPr>
-      </w:pPr>
-      <w:r>
-        <w:rPr>
-          <w:rFonts w:ascii="Times New Roman" w:eastAsia="Times New Roman" w:hAnsi="Times New Roman" w:cs="Times New Roman"/>
-          <w:sz w:val="24"/>
-          <w:szCs w:val="24"/>
-          <w:lang w:eastAsia="zh-TW"/>
-        </w:rPr>
-        <w:t>H</w:t>
-      </w:r>
-      <w:r>
-        <w:rPr>
-          <w:rFonts w:ascii="Times New Roman" w:eastAsia="Times New Roman" w:hAnsi="Times New Roman" w:cs="Times New Roman"/>
-          <w:sz w:val="24"/>
-          <w:szCs w:val="24"/>
-          <w:lang w:eastAsia="zh-TW"/>
-        </w:rPr>
-        <w:t xml:space="preserve">ere is the complete merged version of the hierarchy and a deep dive into the </w:t>
-      </w:r>
-      <w:r>
-        <w:rPr>
-          <w:rFonts w:ascii="Courier New" w:eastAsia="Times New Roman" w:hAnsi="Courier New" w:cs="Courier New"/>
-          <w:sz w:val="20"/>
-          <w:szCs w:val="20"/>
-          <w:lang w:eastAsia="zh-TW"/>
-        </w:rPr>
-        <w:t>Collection</w:t>
-      </w:r>
-      <w:r>
-        <w:rPr>
-          <w:rFonts w:ascii="Times New Roman" w:eastAsia="Times New Roman" w:hAnsi="Times New Roman" w:cs="Times New Roman"/>
-          <w:sz w:val="24"/>
-          <w:szCs w:val="24"/>
-          <w:lang w:eastAsia="zh-TW"/>
-        </w:rPr>
-        <w:t xml:space="preserve"> framework elements:</w:t>
-      </w:r>
-    </w:p>
-    <w:p>
-      <w:pPr>
-        <w:pStyle w:val="Heading3"/>
-      </w:pPr>
-      <w:r>
-        <w:t xml:space="preserve">1. </w:t>
-      </w:r>
-      <w:r>
-        <w:rPr>
-          <w:rStyle w:val="HTMLCode"/>
-          <w:rFonts w:eastAsiaTheme="majorEastAsia"/>
-        </w:rPr>
-        <w:t>Iterable</w:t>
-      </w:r>
-      <w:r>
-        <w:rPr>
-          <w:rStyle w:val="Strong"/>
-          <w:b/>
-          <w:bCs/>
-        </w:rPr>
-        <w:t xml:space="preserve"> (Interface)</w:t>
-      </w:r>
-    </w:p>
-    <w:p>
-      <w:pPr>
-        <w:numPr>
-          <w:ilvl w:val="0"/>
-          <w:numId w:val="11"/>
-        </w:numPr>
-        <w:spacing w:before="100" w:beforeAutospacing="1" w:after="100" w:afterAutospacing="1" w:line="240" w:lineRule="auto"/>
-      </w:pPr>
-      <w:r>
-        <w:t>The root interface of the collection hierarchy, representing a collection that can be iterated over.</w:t>
-      </w:r>
-    </w:p>
-    <w:p>
-      <w:pPr>
-        <w:numPr>
-          <w:ilvl w:val="0"/>
-          <w:numId w:val="11"/>
-        </w:numPr>
-        <w:spacing w:before="100" w:beforeAutospacing="1" w:after="100" w:afterAutospacing="1" w:line="240" w:lineRule="auto"/>
-      </w:pPr>
-      <w:r>
-        <w:t>Key Methods:</w:t>
-      </w:r>
-    </w:p>
-    <w:p>
-      <w:pPr>
-        <w:numPr>
-          <w:ilvl w:val="1"/>
-          <w:numId w:val="11"/>
-        </w:numPr>
-        <w:spacing w:before="100" w:beforeAutospacing="1" w:after="100" w:afterAutospacing="1" w:line="240" w:lineRule="auto"/>
-      </w:pPr>
-      <w:proofErr w:type="gramStart"/>
-      <w:r>
-        <w:rPr>
-          <w:rStyle w:val="HTMLCode"/>
-          <w:rFonts w:eastAsiaTheme="minorEastAsia"/>
-        </w:rPr>
-        <w:t>iterator(</w:t>
-      </w:r>
-      <w:proofErr w:type="gramEnd"/>
-      <w:r>
-        <w:rPr>
-          <w:rStyle w:val="HTMLCode"/>
-          <w:rFonts w:eastAsiaTheme="minorEastAsia"/>
-        </w:rPr>
-        <w:t>)</w:t>
-      </w:r>
-    </w:p>
-    <w:p>
-      <w:pPr>
-        <w:numPr>
-          <w:ilvl w:val="1"/>
-          <w:numId w:val="11"/>
-        </w:numPr>
-        <w:spacing w:before="100" w:beforeAutospacing="1" w:after="100" w:afterAutospacing="1" w:line="240" w:lineRule="auto"/>
-      </w:pPr>
-      <w:proofErr w:type="gramStart"/>
-      <w:r>
-        <w:rPr>
-          <w:rStyle w:val="HTMLCode"/>
-          <w:rFonts w:eastAsiaTheme="minorEastAsia"/>
-        </w:rPr>
-        <w:t>forEach(</w:t>
-      </w:r>
-      <w:proofErr w:type="gramEnd"/>
-      <w:r>
-        <w:rPr>
-          <w:rStyle w:val="HTMLCode"/>
-          <w:rFonts w:eastAsiaTheme="minorEastAsia"/>
-        </w:rPr>
-        <w:t>)</w:t>
-      </w:r>
-    </w:p>
-    <w:p>
-      <w:pPr>
-        <w:numPr>
-          <w:ilvl w:val="1"/>
-          <w:numId w:val="11"/>
-        </w:numPr>
-        <w:spacing w:before="100" w:beforeAutospacing="1" w:after="100" w:afterAutospacing="1" w:line="240" w:lineRule="auto"/>
-      </w:pPr>
-      <w:proofErr w:type="gramStart"/>
-      <w:r>
-        <w:rPr>
-          <w:rStyle w:val="HTMLCode"/>
-          <w:rFonts w:eastAsiaTheme="minorEastAsia"/>
-        </w:rPr>
-        <w:t>spliterator(</w:t>
-      </w:r>
-      <w:proofErr w:type="gramEnd"/>
-      <w:r>
-        <w:rPr>
-          <w:rStyle w:val="HTMLCode"/>
-          <w:rFonts w:eastAsiaTheme="minorEastAsia"/>
-        </w:rPr>
-        <w:t>)</w:t>
-      </w:r>
-    </w:p>
-    <w:p>
-      <w:pPr>
-        <w:spacing w:after="0"/>
-      </w:pPr>
-      <w:r>
-        <w:rPr>
-          <w:noProof/>
-        </w:rPr>
-        <w:pict w14:anchorId="49E0E400">
-          <v:rect id="_x0000_i1054" alt="" style="width:468pt;height:.05pt;mso-width-percent:0;mso-height-percent:0;mso-width-percent:0;mso-height-percent:0" o:hralign="center" o:hrstd="t" o:hr="t" fillcolor="#a0a0a0" stroked="f"/>
-        </w:pict>
-      </w:r>
-    </w:p>
-    <w:p>
-      <w:pPr>
-        <w:pStyle w:val="Heading3"/>
-      </w:pPr>
-      <w:r>
-        <w:t xml:space="preserve">2. </w:t>
-      </w:r>
-      <w:r>
-        <w:rPr>
-          <w:rStyle w:val="HTMLCode"/>
-          <w:rFonts w:eastAsiaTheme="majorEastAsia"/>
-        </w:rPr>
-        <w:t>Collection</w:t>
-      </w:r>
-      <w:r>
-        <w:rPr>
-          <w:rStyle w:val="Strong"/>
-          <w:b/>
-          <w:bCs/>
-        </w:rPr>
-        <w:t xml:space="preserve"> (Interface)</w:t>
-      </w:r>
-    </w:p>
-    <w:p>
-      <w:pPr>
-        <w:numPr>
-          <w:ilvl w:val="0"/>
-          <w:numId w:val="12"/>
-        </w:numPr>
-        <w:spacing w:before="100" w:beforeAutospacing="1" w:after="100" w:afterAutospacing="1" w:line="240" w:lineRule="auto"/>
-      </w:pPr>
-      <w:r>
-        <w:t>Represents a group of objects (elements) with basic methods for adding, removing, and querying elements.</w:t>
-      </w:r>
-    </w:p>
-    <w:p>
-      <w:pPr>
-        <w:numPr>
-          <w:ilvl w:val="0"/>
-          <w:numId w:val="12"/>
-        </w:numPr>
-        <w:spacing w:before="100" w:beforeAutospacing="1" w:after="100" w:afterAutospacing="1" w:line="240" w:lineRule="auto"/>
-      </w:pPr>
-      <w:r>
-        <w:t xml:space="preserve">Subinterfaces: </w:t>
-      </w:r>
-      <w:r>
-        <w:rPr>
-          <w:rStyle w:val="HTMLCode"/>
-          <w:rFonts w:eastAsiaTheme="minorEastAsia"/>
-        </w:rPr>
-        <w:t>List</w:t>
-      </w:r>
-      <w:r>
-        <w:t xml:space="preserve">, </w:t>
-      </w:r>
-      <w:r>
-        <w:rPr>
-          <w:rStyle w:val="HTMLCode"/>
-          <w:rFonts w:eastAsiaTheme="minorEastAsia"/>
-        </w:rPr>
-        <w:t>Set</w:t>
-      </w:r>
-      <w:r>
-        <w:t xml:space="preserve">, </w:t>
-      </w:r>
-      <w:r>
-        <w:rPr>
-          <w:rStyle w:val="HTMLCode"/>
-          <w:rFonts w:eastAsiaTheme="minorEastAsia"/>
-        </w:rPr>
-        <w:t>Queue</w:t>
-      </w:r>
-      <w:r>
-        <w:t xml:space="preserve">, </w:t>
-      </w:r>
-      <w:r>
-        <w:rPr>
-          <w:rStyle w:val="HTMLCode"/>
-          <w:rFonts w:eastAsiaTheme="minorEastAsia"/>
-        </w:rPr>
-        <w:t>Deque</w:t>
-      </w:r>
-      <w:r>
-        <w:t>, etc.</w:t>
-      </w:r>
-    </w:p>
-    <w:p>
-      <w:pPr>
-        <w:numPr>
-          <w:ilvl w:val="0"/>
-          <w:numId w:val="12"/>
-        </w:numPr>
-        <w:spacing w:before="100" w:beforeAutospacing="1" w:after="100" w:afterAutospacing="1" w:line="240" w:lineRule="auto"/>
-      </w:pPr>
-      <w:r>
-        <w:t>Key Methods:</w:t>
-      </w:r>
-    </w:p>
-    <w:p>
-      <w:pPr>
-        <w:numPr>
-          <w:ilvl w:val="1"/>
-          <w:numId w:val="12"/>
-        </w:numPr>
-        <w:spacing w:before="100" w:beforeAutospacing="1" w:after="100" w:afterAutospacing="1" w:line="240" w:lineRule="auto"/>
-      </w:pPr>
-      <w:proofErr w:type="gramStart"/>
-      <w:r>
-        <w:rPr>
-          <w:rStyle w:val="HTMLCode"/>
-          <w:rFonts w:eastAsiaTheme="minorEastAsia"/>
-        </w:rPr>
-        <w:t>add(</w:t>
-      </w:r>
-      <w:proofErr w:type="gramEnd"/>
-      <w:r>
-        <w:rPr>
-          <w:rStyle w:val="HTMLCode"/>
-          <w:rFonts w:eastAsiaTheme="minorEastAsia"/>
-        </w:rPr>
-        <w:t>)</w:t>
-      </w:r>
-      <w:r>
-        <w:t xml:space="preserve">, </w:t>
-      </w:r>
-      <w:r>
-        <w:rPr>
-          <w:rStyle w:val="HTMLCode"/>
-          <w:rFonts w:eastAsiaTheme="minorEastAsia"/>
-        </w:rPr>
-        <w:t>remove()</w:t>
-      </w:r>
-      <w:r>
-        <w:t xml:space="preserve">, </w:t>
-      </w:r>
-      <w:r>
-        <w:rPr>
-          <w:rStyle w:val="HTMLCode"/>
-          <w:rFonts w:eastAsiaTheme="minorEastAsia"/>
-        </w:rPr>
-        <w:t>size()</w:t>
-      </w:r>
-      <w:r>
-        <w:t xml:space="preserve">, </w:t>
-      </w:r>
-      <w:r>
-        <w:rPr>
-          <w:rStyle w:val="HTMLCode"/>
-          <w:rFonts w:eastAsiaTheme="minorEastAsia"/>
-        </w:rPr>
-        <w:t>contains()</w:t>
-      </w:r>
-    </w:p>
-    <w:p>
-      <w:pPr>
-        <w:spacing w:after="0"/>
-      </w:pPr>
-      <w:r>
-        <w:rPr>
-          <w:noProof/>
-        </w:rPr>
-        <w:pict w14:anchorId="349927D7">
-          <v:rect id="_x0000_i1053" alt="" style="width:468pt;height:.05pt;mso-width-percent:0;mso-height-percent:0;mso-width-percent:0;mso-height-percent:0" o:hralign="center" o:hrstd="t" o:hr="t" fillcolor="#a0a0a0" stroked="f"/>
-        </w:pict>
-      </w:r>
-    </w:p>
-    <w:p>
-      <w:pPr>
-        <w:pStyle w:val="Heading3"/>
-      </w:pPr>
-      <w:r>
-        <w:t xml:space="preserve">3. </w:t>
-      </w:r>
-      <w:r>
-        <w:rPr>
-          <w:rStyle w:val="HTMLCode"/>
-          <w:rFonts w:eastAsiaTheme="majorEastAsia"/>
-        </w:rPr>
-        <w:t>List</w:t>
-      </w:r>
-      <w:r>
-        <w:rPr>
-          <w:rStyle w:val="Strong"/>
-          <w:b/>
-          <w:bCs/>
-        </w:rPr>
-        <w:t xml:space="preserve"> (Interface)</w:t>
-      </w:r>
-    </w:p>
-    <w:p>
-      <w:pPr>
-        <w:numPr>
-          <w:ilvl w:val="0"/>
-          <w:numId w:val="13"/>
-        </w:numPr>
-        <w:spacing w:before="100" w:beforeAutospacing="1" w:after="100" w:afterAutospacing="1" w:line="240" w:lineRule="auto"/>
-      </w:pPr>
-      <w:r>
-        <w:t>Ordered collection allowing duplicates, maintains insertion order.</w:t>
-      </w:r>
-    </w:p>
-    <w:p>
-      <w:pPr>
-        <w:numPr>
-          <w:ilvl w:val="0"/>
-          <w:numId w:val="13"/>
-        </w:numPr>
-        <w:spacing w:before="100" w:beforeAutospacing="1" w:after="100" w:afterAutospacing="1" w:line="240" w:lineRule="auto"/>
-      </w:pPr>
-      <w:r>
-        <w:t>Implementing Classes:</w:t>
-      </w:r>
-    </w:p>
-    <w:p>
-      <w:pPr>
-        <w:numPr>
-          <w:ilvl w:val="1"/>
-          <w:numId w:val="13"/>
-        </w:numPr>
-        <w:spacing w:before="100" w:beforeAutospacing="1" w:after="100" w:afterAutospacing="1" w:line="240" w:lineRule="auto"/>
-      </w:pPr>
-      <w:r>
-        <w:rPr>
-          <w:rStyle w:val="HTMLCode"/>
-          <w:rFonts w:eastAsiaTheme="minorEastAsia"/>
-          <w:b/>
-          <w:bCs/>
-        </w:rPr>
-        <w:t>ArrayList</w:t>
-      </w:r>
-      <w:r>
-        <w:t>: Resizable array.</w:t>
-      </w:r>
-    </w:p>
-    <w:p>
-      <w:pPr>
-        <w:numPr>
-          <w:ilvl w:val="1"/>
-          <w:numId w:val="13"/>
-        </w:numPr>
-        <w:spacing w:before="100" w:beforeAutospacing="1" w:after="100" w:afterAutospacing="1" w:line="240" w:lineRule="auto"/>
-      </w:pPr>
-      <w:r>
-        <w:rPr>
-          <w:rStyle w:val="HTMLCode"/>
-          <w:rFonts w:eastAsiaTheme="minorEastAsia"/>
-          <w:b/>
-          <w:bCs/>
-        </w:rPr>
-        <w:t>LinkedList</w:t>
-      </w:r>
-      <w:r>
-        <w:t>: Doubly linked list.</w:t>
-      </w:r>
-    </w:p>
-    <w:p>
-      <w:pPr>
-        <w:numPr>
-          <w:ilvl w:val="1"/>
-          <w:numId w:val="13"/>
-        </w:numPr>
-        <w:spacing w:before="100" w:beforeAutospacing="1" w:after="100" w:afterAutospacing="1" w:line="240" w:lineRule="auto"/>
-      </w:pPr>
-      <w:r>
-        <w:rPr>
-          <w:rStyle w:val="HTMLCode"/>
-          <w:rFonts w:eastAsiaTheme="minorEastAsia"/>
-          <w:b/>
-          <w:bCs/>
-        </w:rPr>
-        <w:t>Vector</w:t>
-      </w:r>
-      <w:r>
-        <w:t>: Synchronized resizable array.</w:t>
-      </w:r>
-    </w:p>
-    <w:p>
-      <w:pPr>
-        <w:numPr>
-          <w:ilvl w:val="1"/>
-          <w:numId w:val="13"/>
-        </w:numPr>
-        <w:spacing w:before="100" w:beforeAutospacing="1" w:after="100" w:afterAutospacing="1" w:line="240" w:lineRule="auto"/>
-      </w:pPr>
-      <w:r>
-        <w:rPr>
-          <w:rStyle w:val="HTMLCode"/>
-          <w:rFonts w:eastAsiaTheme="minorEastAsia"/>
-          <w:b/>
-          <w:bCs/>
-        </w:rPr>
-        <w:t>Stack</w:t>
-      </w:r>
-      <w:r>
-        <w:t xml:space="preserve">: LIFO stack, extends </w:t>
-      </w:r>
-      <w:r>
-        <w:rPr>
-          <w:rStyle w:val="HTMLCode"/>
-          <w:rFonts w:eastAsiaTheme="minorEastAsia"/>
-        </w:rPr>
-        <w:t>Vector</w:t>
-      </w:r>
-      <w:r>
-        <w:t>.</w:t>
-      </w:r>
-    </w:p>
-    <w:p>
-      <w:pPr>
-        <w:numPr>
-          <w:ilvl w:val="1"/>
-          <w:numId w:val="13"/>
-        </w:numPr>
-        <w:spacing w:before="100" w:beforeAutospacing="1" w:after="100" w:afterAutospacing="1" w:line="240" w:lineRule="auto"/>
-      </w:pPr>
-      <w:r>
-        <w:rPr>
-          <w:rStyle w:val="HTMLCode"/>
-          <w:rFonts w:eastAsiaTheme="minorEastAsia"/>
-          <w:b/>
-          <w:bCs/>
-        </w:rPr>
-        <w:t>CopyOnWriteArrayList</w:t>
-      </w:r>
-      <w:r>
-        <w:t>: Thread-safe list with copy-on-write.</w:t>
-      </w:r>
-    </w:p>
-    <w:p>
-      <w:pPr>
-        <w:spacing w:after="0"/>
-      </w:pPr>
-      <w:r>
-        <w:rPr>
-          <w:noProof/>
-        </w:rPr>
-        <w:pict w14:anchorId="4DBF8D5E">
-          <v:rect id="_x0000_i1052" alt="" style="width:468pt;height:.05pt;mso-width-percent:0;mso-height-percent:0;mso-width-percent:0;mso-height-percent:0" o:hralign="center" o:hrstd="t" o:hr="t" fillcolor="#a0a0a0" stroked="f"/>
-        </w:pict>
-      </w:r>
-    </w:p>
-    <w:p>
-      <w:pPr>
-        <w:pStyle w:val="Heading3"/>
-      </w:pPr>
-      <w:r>
-        <w:lastRenderedPageBreak/>
-        <w:t xml:space="preserve">4. </w:t>
-      </w:r>
-      <w:r>
-        <w:rPr>
-          <w:rStyle w:val="HTMLCode"/>
-          <w:rFonts w:eastAsiaTheme="majorEastAsia"/>
-        </w:rPr>
-        <w:t>Set</w:t>
-      </w:r>
-      <w:r>
-        <w:rPr>
-          <w:rStyle w:val="Strong"/>
-          <w:b/>
-          <w:bCs/>
-        </w:rPr>
-        <w:t xml:space="preserve"> (Interface)</w:t>
-      </w:r>
-    </w:p>
-    <w:p>
-      <w:pPr>
-        <w:numPr>
-          <w:ilvl w:val="0"/>
-          <w:numId w:val="14"/>
-        </w:numPr>
-        <w:spacing w:before="100" w:beforeAutospacing="1" w:after="100" w:afterAutospacing="1" w:line="240" w:lineRule="auto"/>
-      </w:pPr>
-      <w:r>
-        <w:t>Unordered collection without duplicate elements.</w:t>
-      </w:r>
-    </w:p>
-    <w:p>
-      <w:pPr>
-        <w:numPr>
-          <w:ilvl w:val="0"/>
-          <w:numId w:val="14"/>
-        </w:numPr>
-        <w:spacing w:before="100" w:beforeAutospacing="1" w:after="100" w:afterAutospacing="1" w:line="240" w:lineRule="auto"/>
-      </w:pPr>
-      <w:r>
-        <w:t>Implementing Classes:</w:t>
-      </w:r>
-    </w:p>
-    <w:p>
-      <w:pPr>
-        <w:numPr>
-          <w:ilvl w:val="1"/>
-          <w:numId w:val="14"/>
-        </w:numPr>
-        <w:spacing w:before="100" w:beforeAutospacing="1" w:after="100" w:afterAutospacing="1" w:line="240" w:lineRule="auto"/>
-      </w:pPr>
-      <w:r>
-        <w:rPr>
-          <w:rStyle w:val="HTMLCode"/>
-          <w:rFonts w:eastAsiaTheme="minorEastAsia"/>
-          <w:b/>
-          <w:bCs/>
-        </w:rPr>
-        <w:t>HashSet</w:t>
-      </w:r>
-      <w:r>
-        <w:t>: Unordered, backed by a hash table.</w:t>
-      </w:r>
-    </w:p>
-    <w:p>
-      <w:pPr>
-        <w:numPr>
-          <w:ilvl w:val="1"/>
-          <w:numId w:val="14"/>
-        </w:numPr>
-        <w:spacing w:before="100" w:beforeAutospacing="1" w:after="100" w:afterAutospacing="1" w:line="240" w:lineRule="auto"/>
-      </w:pPr>
-      <w:r>
-        <w:rPr>
-          <w:rStyle w:val="HTMLCode"/>
-          <w:rFonts w:eastAsiaTheme="minorEastAsia"/>
-          <w:b/>
-          <w:bCs/>
-        </w:rPr>
-        <w:t>LinkedHashSet</w:t>
-      </w:r>
+      <w:proofErr w:type="spellEnd"/>
       <w:r>
         <w:t>: Maintains insertion order.</w:t>
       </w:r>
@@ -9838,7 +9252,7 @@
                 <wp:cNvGraphicFramePr/>
                 <a:graphic xmlns:a="http://schemas.openxmlformats.org/drawingml/2006/main">
                   <a:graphicData uri="http://schemas.microsoft.com/office/word/2010/wordprocessingInk">
-                    <w14:contentPart bwMode="auto" r:id="rId6">
+                    <w14:contentPart bwMode="auto" r:id="rId8">
                       <w14:nvContentPartPr>
                         <w14:cNvContentPartPr/>
                       </w14:nvContentPartPr>
@@ -9874,12 +9288,13 @@
                 <o:lock v:ext="edit" aspectratio="t"/>
               </v:shapetype>
               <v:shape id="Ink 168" o:spid="_x0000_s1026" type="#_x0000_t75" style="position:absolute;margin-left:186.25pt;margin-top:6.4pt;width:1.45pt;height:1.45pt;z-index:251667456;visibility:visible;mso-wrap-style:square;mso-wrap-distance-left:9pt;mso-wrap-distance-top:0;mso-wrap-distance-right:9pt;mso-wrap-distance-bottom:0;mso-position-horizontal:absolute;mso-position-horizontal-relative:text;mso-position-vertical:absolute;mso-position-vertical-relative:text" o:gfxdata="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">
-                <v:imagedata r:id="rId7" o:title=""/>
+                <v:imagedata r:id="rId9" o:title=""/>
               </v:shape>
             </w:pict>
           </mc:Fallback>
         </mc:AlternateContent>
       </w:r>
+      <w:proofErr w:type="spellStart"/>
       <w:r>
         <w:rPr>
           <w:rStyle w:val="HTMLCode"/>
@@ -9889,8 +9304,17 @@
         </w:rPr>
         <w:t>EnumSet</w:t>
       </w:r>
-      <w:r>
-        <w:t>: High-performance set for enum types.</w:t>
+      <w:proofErr w:type="spellEnd"/>
+      <w:r>
+        <w:t xml:space="preserve">: High-performance set for </w:t>
+      </w:r>
+      <w:proofErr w:type="spellStart"/>
+      <w:r>
+        <w:t>enum</w:t>
+      </w:r>
+      <w:proofErr w:type="spellEnd"/>
+      <w:r>
+        <w:t xml:space="preserve"> types.</w:t>
       </w:r>
     </w:p>
     <w:p>
@@ -9901,6 +9325,7 @@
         </w:numPr>
         <w:spacing w:before="100" w:beforeAutospacing="1" w:after="100" w:afterAutospacing="1" w:line="240" w:lineRule="auto"/>
       </w:pPr>
+      <w:proofErr w:type="spellStart"/>
       <w:r>
         <w:rPr>
           <w:rStyle w:val="HTMLCode"/>
@@ -9910,6 +9335,7 @@
         </w:rPr>
         <w:t>CopyOnWriteArraySet</w:t>
       </w:r>
+      <w:proofErr w:type="spellEnd"/>
       <w:r>
         <w:t>: Thread-safe with copy-on-write.</w:t>
       </w:r>
@@ -9934,6 +9360,7 @@
       <w:r>
         <w:t xml:space="preserve">5. </w:t>
       </w:r>
+      <w:proofErr w:type="spellStart"/>
       <w:r>
         <w:rPr>
           <w:rStyle w:val="HTMLCode"/>
@@ -9941,6 +9368,7 @@
         </w:rPr>
         <w:t>SortedSet</w:t>
       </w:r>
+      <w:proofErr w:type="spellEnd"/>
       <w:r>
         <w:rPr>
           <w:rStyle w:val="Strong"/>
@@ -9980,8 +9408,13 @@
         </w:numPr>
         <w:spacing w:before="100" w:beforeAutospacing="1" w:after="100" w:afterAutospacing="1" w:line="240" w:lineRule="auto"/>
       </w:pPr>
-      <w:r>
-        <w:t>Subinterfaces:</w:t>
+      <w:proofErr w:type="spellStart"/>
+      <w:r>
+        <w:t>Subinterfaces</w:t>
+      </w:r>
+      <w:proofErr w:type="spellEnd"/>
+      <w:r>
+        <w:t>:</w:t>
       </w:r>
     </w:p>
     <w:p>
@@ -9992,6 +9425,7 @@
         </w:numPr>
         <w:spacing w:before="100" w:beforeAutospacing="1" w:after="100" w:afterAutospacing="1" w:line="240" w:lineRule="auto"/>
       </w:pPr>
+      <w:proofErr w:type="spellStart"/>
       <w:r>
         <w:rPr>
           <w:rStyle w:val="HTMLCode"/>
@@ -10001,6 +9435,7 @@
         </w:rPr>
         <w:t>NavigableSet</w:t>
       </w:r>
+      <w:proofErr w:type="spellEnd"/>
       <w:r>
         <w:rPr>
           <w:rStyle w:val="Strong"/>
@@ -10087,7 +9522,7 @@
                 <wp:cNvGraphicFramePr/>
                 <a:graphic xmlns:a="http://schemas.openxmlformats.org/drawingml/2006/main">
                   <a:graphicData uri="http://schemas.microsoft.com/office/word/2010/wordprocessingInk">
-                    <w14:contentPart bwMode="auto" r:id="rId8">
+                    <w14:contentPart bwMode="auto" r:id="rId10">
                       <w14:nvContentPartPr>
                         <w14:cNvContentPartPr/>
                       </w14:nvContentPartPr>
@@ -10104,12 +9539,13 @@
           <mc:Fallback>
             <w:pict>
               <v:shape w14:anchorId="6555F7AF" id="Ink 171" o:spid="_x0000_s1026" type="#_x0000_t75" style="position:absolute;margin-left:105.85pt;margin-top:15.2pt;width:1.45pt;height:1.45pt;z-index:251669504;visibility:visible;mso-wrap-style:square;mso-wrap-distance-left:9pt;mso-wrap-distance-top:0;mso-wrap-distance-right:9pt;mso-wrap-distance-bottom:0;mso-position-horizontal:absolute;mso-position-horizontal-relative:text;mso-position-vertical:absolute;mso-position-vertical-relative:text" o:gfxdata="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">
-                <v:imagedata r:id="rId7" o:title=""/>
+                <v:imagedata r:id="rId9" o:title=""/>
               </v:shape>
             </w:pict>
           </mc:Fallback>
         </mc:AlternateContent>
       </w:r>
+      <w:proofErr w:type="spellStart"/>
       <w:r>
         <w:rPr>
           <w:rStyle w:val="HTMLCode"/>
@@ -10119,6 +9555,7 @@
         </w:rPr>
         <w:t>TreeSet</w:t>
       </w:r>
+      <w:proofErr w:type="spellEnd"/>
       <w:r>
         <w:t>: Sorted set using a Red-Black tree.</w:t>
       </w:r>
@@ -10191,6 +9628,7 @@
         </w:numPr>
         <w:spacing w:before="100" w:beforeAutospacing="1" w:after="100" w:afterAutospacing="1" w:line="240" w:lineRule="auto"/>
       </w:pPr>
+      <w:proofErr w:type="spellStart"/>
       <w:r>
         <w:rPr>
           <w:rStyle w:val="HTMLCode"/>
@@ -10200,6 +9638,7 @@
         </w:rPr>
         <w:t>PriorityQueue</w:t>
       </w:r>
+      <w:proofErr w:type="spellEnd"/>
       <w:r>
         <w:t>: Ordered by priority.</w:t>
       </w:r>
@@ -10212,6 +9651,7 @@
         </w:numPr>
         <w:spacing w:before="100" w:beforeAutospacing="1" w:after="100" w:afterAutospacing="1" w:line="240" w:lineRule="auto"/>
       </w:pPr>
+      <w:proofErr w:type="spellStart"/>
       <w:r>
         <w:rPr>
           <w:rStyle w:val="HTMLCode"/>
@@ -10221,6 +9661,7 @@
         </w:rPr>
         <w:t>LinkedBlockingQueue</w:t>
       </w:r>
+      <w:proofErr w:type="spellEnd"/>
       <w:r>
         <w:t>: Thread-safe blocking queue.</w:t>
       </w:r>
@@ -10233,6 +9674,7 @@
         </w:numPr>
         <w:spacing w:before="100" w:beforeAutospacing="1" w:after="100" w:afterAutospacing="1" w:line="240" w:lineRule="auto"/>
       </w:pPr>
+      <w:proofErr w:type="spellStart"/>
       <w:r>
         <w:rPr>
           <w:rStyle w:val="HTMLCode"/>
@@ -10242,6 +9684,7 @@
         </w:rPr>
         <w:t>PriorityBlockingQueue</w:t>
       </w:r>
+      <w:proofErr w:type="spellEnd"/>
       <w:r>
         <w:t>: Thread-safe priority queue.</w:t>
       </w:r>
@@ -10254,6 +9697,7 @@
         </w:numPr>
         <w:spacing w:before="100" w:beforeAutospacing="1" w:after="100" w:afterAutospacing="1" w:line="240" w:lineRule="auto"/>
       </w:pPr>
+      <w:proofErr w:type="spellStart"/>
       <w:r>
         <w:rPr>
           <w:rStyle w:val="HTMLCode"/>
@@ -10263,6 +9707,7 @@
         </w:rPr>
         <w:t>ConcurrentLinkedQueue</w:t>
       </w:r>
+      <w:proofErr w:type="spellEnd"/>
       <w:r>
         <w:t>: Thread-safe, non-blocking queue.</w:t>
       </w:r>
@@ -10275,6 +9720,7 @@
         </w:numPr>
         <w:spacing w:before="100" w:beforeAutospacing="1" w:after="100" w:afterAutospacing="1" w:line="240" w:lineRule="auto"/>
       </w:pPr>
+      <w:proofErr w:type="spellStart"/>
       <w:r>
         <w:rPr>
           <w:rStyle w:val="HTMLCode"/>
@@ -10284,6 +9730,7 @@
         </w:rPr>
         <w:t>LinkedTransferQueue</w:t>
       </w:r>
+      <w:proofErr w:type="spellEnd"/>
       <w:r>
         <w:t>: Efficient, non-blocking, supports "transfer" operations.</w:t>
       </w:r>
@@ -10366,6 +9813,7 @@
         </w:numPr>
         <w:spacing w:before="100" w:beforeAutospacing="1" w:after="100" w:afterAutospacing="1" w:line="240" w:lineRule="auto"/>
       </w:pPr>
+      <w:proofErr w:type="spellStart"/>
       <w:r>
         <w:rPr>
           <w:rStyle w:val="HTMLCode"/>
@@ -10375,6 +9823,7 @@
         </w:rPr>
         <w:t>ArrayDeque</w:t>
       </w:r>
+      <w:proofErr w:type="spellEnd"/>
       <w:r>
         <w:t>: Resizable array-based deque.</w:t>
       </w:r>
@@ -10428,6 +9877,7 @@
         </w:numPr>
         <w:spacing w:before="100" w:beforeAutospacing="1" w:after="100" w:afterAutospacing="1" w:line="240" w:lineRule="auto"/>
       </w:pPr>
+      <w:proofErr w:type="spellStart"/>
       <w:r>
         <w:rPr>
           <w:rStyle w:val="HTMLCode"/>
@@ -10437,6 +9887,7 @@
         </w:rPr>
         <w:t>ConcurrentLinkedDeque</w:t>
       </w:r>
+      <w:proofErr w:type="spellEnd"/>
       <w:r>
         <w:t>: Thread-safe deque.</w:t>
       </w:r>
@@ -10449,6 +9900,7 @@
         </w:numPr>
         <w:spacing w:before="100" w:beforeAutospacing="1" w:after="100" w:afterAutospacing="1" w:line="240" w:lineRule="auto"/>
       </w:pPr>
+      <w:proofErr w:type="spellStart"/>
       <w:r>
         <w:rPr>
           <w:rStyle w:val="HTMLCode"/>
@@ -10458,6 +9910,7 @@
         </w:rPr>
         <w:t>LinkedBlockingDeque</w:t>
       </w:r>
+      <w:proofErr w:type="spellEnd"/>
       <w:r>
         <w:t>: Thread-safe blocking deque.</w:t>
       </w:r>
@@ -10470,6 +9923,7 @@
         </w:numPr>
         <w:spacing w:before="100" w:beforeAutospacing="1" w:after="100" w:afterAutospacing="1" w:line="240" w:lineRule="auto"/>
       </w:pPr>
+      <w:proofErr w:type="spellStart"/>
       <w:r>
         <w:rPr>
           <w:rStyle w:val="HTMLCode"/>
@@ -10479,6 +9933,7 @@
         </w:rPr>
         <w:t>TransferQueue</w:t>
       </w:r>
+      <w:proofErr w:type="spellEnd"/>
       <w:r>
         <w:rPr>
           <w:rStyle w:val="Strong"/>
@@ -10488,6 +9943,7 @@
       <w:r>
         <w:t xml:space="preserve">: Extends </w:t>
       </w:r>
+      <w:proofErr w:type="spellStart"/>
       <w:r>
         <w:rPr>
           <w:rStyle w:val="HTMLCode"/>
@@ -10495,6 +9951,7 @@
         </w:rPr>
         <w:t>BlockingQueue</w:t>
       </w:r>
+      <w:proofErr w:type="spellEnd"/>
       <w:r>
         <w:t>.</w:t>
       </w:r>
@@ -10519,6 +9976,7 @@
       <w:r>
         <w:t xml:space="preserve">8. </w:t>
       </w:r>
+      <w:proofErr w:type="spellStart"/>
       <w:r>
         <w:rPr>
           <w:rStyle w:val="HTMLCode"/>
@@ -10526,6 +9984,7 @@
         </w:rPr>
         <w:t>NavigableSet</w:t>
       </w:r>
+      <w:proofErr w:type="spellEnd"/>
       <w:r>
         <w:rPr>
           <w:rStyle w:val="Strong"/>
@@ -10537,6 +9996,7 @@
       <w:r>
         <w:t xml:space="preserve"> – Extends </w:t>
       </w:r>
+      <w:proofErr w:type="spellStart"/>
       <w:r>
         <w:rPr>
           <w:rStyle w:val="HTMLCode"/>
@@ -10544,6 +10004,7 @@
         </w:rPr>
         <w:t>SortedSet</w:t>
       </w:r>
+      <w:proofErr w:type="spellEnd"/>
     </w:p>
     <w:p>
       <w:pPr>
@@ -10577,6 +10038,7 @@
         </w:numPr>
         <w:spacing w:before="100" w:beforeAutospacing="1" w:after="100" w:afterAutospacing="1" w:line="240" w:lineRule="auto"/>
       </w:pPr>
+      <w:proofErr w:type="spellStart"/>
       <w:r>
         <w:rPr>
           <w:rStyle w:val="HTMLCode"/>
@@ -10586,6 +10048,7 @@
         </w:rPr>
         <w:t>TreeSet</w:t>
       </w:r>
+      <w:proofErr w:type="spellEnd"/>
       <w:r>
         <w:t>: Red-Black tree-based sorted set.</w:t>
       </w:r>
@@ -10610,6 +10073,7 @@
       <w:r>
         <w:t xml:space="preserve">9. </w:t>
       </w:r>
+      <w:proofErr w:type="spellStart"/>
       <w:r>
         <w:rPr>
           <w:rStyle w:val="HTMLCode"/>
@@ -10617,6 +10081,7 @@
         </w:rPr>
         <w:t>SortedMap</w:t>
       </w:r>
+      <w:proofErr w:type="spellEnd"/>
       <w:r>
         <w:rPr>
           <w:rStyle w:val="Strong"/>
@@ -10658,6 +10123,7 @@
         </w:numPr>
         <w:spacing w:before="100" w:beforeAutospacing="1" w:after="100" w:afterAutospacing="1" w:line="240" w:lineRule="auto"/>
       </w:pPr>
+      <w:proofErr w:type="spellStart"/>
       <w:r>
         <w:rPr>
           <w:rStyle w:val="HTMLCode"/>
@@ -10667,6 +10133,7 @@
         </w:rPr>
         <w:t>TreeMap</w:t>
       </w:r>
+      <w:proofErr w:type="spellEnd"/>
       <w:r>
         <w:t>: Red-Black tree-based map.</w:t>
       </w:r>
@@ -10691,6 +10158,7 @@
       <w:r>
         <w:t xml:space="preserve">10. </w:t>
       </w:r>
+      <w:proofErr w:type="spellStart"/>
       <w:r>
         <w:rPr>
           <w:rStyle w:val="HTMLCode"/>
@@ -10698,6 +10166,7 @@
         </w:rPr>
         <w:t>TransferQueue</w:t>
       </w:r>
+      <w:proofErr w:type="spellEnd"/>
       <w:r>
         <w:rPr>
           <w:rStyle w:val="Strong"/>
@@ -10709,6 +10178,7 @@
       <w:r>
         <w:t xml:space="preserve"> – Extends </w:t>
       </w:r>
+      <w:proofErr w:type="spellStart"/>
       <w:r>
         <w:rPr>
           <w:rStyle w:val="HTMLCode"/>
@@ -10716,6 +10186,7 @@
         </w:rPr>
         <w:t>BlockingQueue</w:t>
       </w:r>
+      <w:proofErr w:type="spellEnd"/>
     </w:p>
     <w:p>
       <w:pPr>
@@ -10749,6 +10220,7 @@
         </w:numPr>
         <w:spacing w:before="100" w:beforeAutospacing="1" w:after="100" w:afterAutospacing="1" w:line="240" w:lineRule="auto"/>
       </w:pPr>
+      <w:proofErr w:type="spellStart"/>
       <w:r>
         <w:rPr>
           <w:rStyle w:val="HTMLCode"/>
@@ -10758,6 +10230,7 @@
         </w:rPr>
         <w:t>LinkedTransferQueue</w:t>
       </w:r>
+      <w:proofErr w:type="spellEnd"/>
       <w:r>
         <w:t>: Efficient, thread-safe implementation.</w:t>
       </w:r>
@@ -10782,6 +10255,7 @@
       <w:r>
         <w:t xml:space="preserve">11. </w:t>
       </w:r>
+      <w:proofErr w:type="spellStart"/>
       <w:r>
         <w:rPr>
           <w:rStyle w:val="HTMLCode"/>
@@ -10789,6 +10263,7 @@
         </w:rPr>
         <w:t>ArrayDeque</w:t>
       </w:r>
+      <w:proofErr w:type="spellEnd"/>
       <w:r>
         <w:rPr>
           <w:rStyle w:val="Strong"/>
@@ -10840,6 +10315,7 @@
       <w:r>
         <w:t xml:space="preserve">12. </w:t>
       </w:r>
+      <w:proofErr w:type="spellStart"/>
       <w:r>
         <w:rPr>
           <w:rStyle w:val="HTMLCode"/>
@@ -10847,6 +10323,7 @@
         </w:rPr>
         <w:t>ArrayList</w:t>
       </w:r>
+      <w:proofErr w:type="spellEnd"/>
       <w:r>
         <w:rPr>
           <w:rStyle w:val="Strong"/>
@@ -10886,6 +10363,7 @@
         <w:rPr>
           <w:noProof/>
         </w:rPr>
+        <w:lastRenderedPageBreak/>
         <w:pict w14:anchorId="7631BA87">
           <v:rect id="_x0000_i1043" alt="" style="width:468pt;height:.05pt;mso-width-percent:0;mso-height-percent:0;mso-width-percent:0;mso-height-percent:0" o:hralign="center" o:hrstd="t" o:hr="t" fillcolor="#a0a0a0" stroked="f"/>
         </w:pict>
@@ -10898,6 +10376,7 @@
       <w:r>
         <w:t xml:space="preserve">13. </w:t>
       </w:r>
+      <w:proofErr w:type="spellStart"/>
       <w:r>
         <w:rPr>
           <w:rStyle w:val="HTMLCode"/>
@@ -10905,6 +10384,7 @@
         </w:rPr>
         <w:t>ConcurrentHashMap</w:t>
       </w:r>
+      <w:proofErr w:type="spellEnd"/>
       <w:r>
         <w:rPr>
           <w:rStyle w:val="Strong"/>
@@ -10956,6 +10436,7 @@
       <w:r>
         <w:t xml:space="preserve">14. </w:t>
       </w:r>
+      <w:proofErr w:type="spellStart"/>
       <w:r>
         <w:rPr>
           <w:rStyle w:val="HTMLCode"/>
@@ -10963,6 +10444,7 @@
         </w:rPr>
         <w:t>ConcurrentLinkedDeque</w:t>
       </w:r>
+      <w:proofErr w:type="spellEnd"/>
       <w:r>
         <w:rPr>
           <w:rStyle w:val="Strong"/>
@@ -10992,7 +10474,6 @@
         <w:rPr>
           <w:noProof/>
         </w:rPr>
-        <w:lastRenderedPageBreak/>
         <w:pict w14:anchorId="5D58BE5F">
           <v:rect id="_x0000_i1041" alt="" style="width:468pt;height:.05pt;mso-width-percent:0;mso-height-percent:0;mso-width-percent:0;mso-height-percent:0" o:hralign="center" o:hrstd="t" o:hr="t" fillcolor="#a0a0a0" stroked="f"/>
         </w:pict>
@@ -11005,6 +10486,7 @@
       <w:r>
         <w:t xml:space="preserve">15. </w:t>
       </w:r>
+      <w:proofErr w:type="spellStart"/>
       <w:r>
         <w:rPr>
           <w:rStyle w:val="HTMLCode"/>
@@ -11012,6 +10494,7 @@
         </w:rPr>
         <w:t>ConcurrentLinkedQueue</w:t>
       </w:r>
+      <w:proofErr w:type="spellEnd"/>
       <w:r>
         <w:rPr>
           <w:rStyle w:val="Strong"/>
@@ -11053,6 +10536,7 @@
       <w:r>
         <w:t xml:space="preserve">16. </w:t>
       </w:r>
+      <w:proofErr w:type="spellStart"/>
       <w:r>
         <w:rPr>
           <w:rStyle w:val="HTMLCode"/>
@@ -11060,6 +10544,7 @@
         </w:rPr>
         <w:t>CopyOnWriteArrayList</w:t>
       </w:r>
+      <w:proofErr w:type="spellEnd"/>
       <w:r>
         <w:rPr>
           <w:rStyle w:val="Strong"/>
@@ -11101,6 +10586,7 @@
       <w:r>
         <w:t xml:space="preserve">17. </w:t>
       </w:r>
+      <w:proofErr w:type="spellStart"/>
       <w:r>
         <w:rPr>
           <w:rStyle w:val="HTMLCode"/>
@@ -11108,6 +10594,7 @@
         </w:rPr>
         <w:t>CopyOnWriteArraySet</w:t>
       </w:r>
+      <w:proofErr w:type="spellEnd"/>
       <w:r>
         <w:rPr>
           <w:rStyle w:val="Strong"/>
@@ -11128,6 +10615,7 @@
       <w:r>
         <w:t xml:space="preserve">Thread-safe set that internally uses a </w:t>
       </w:r>
+      <w:proofErr w:type="spellStart"/>
       <w:r>
         <w:rPr>
           <w:rStyle w:val="HTMLCode"/>
@@ -11135,6 +10623,7 @@
         </w:rPr>
         <w:t>CopyOnWriteArrayList</w:t>
       </w:r>
+      <w:proofErr w:type="spellEnd"/>
       <w:r>
         <w:t>.</w:t>
       </w:r>
@@ -11159,6 +10648,7 @@
       <w:r>
         <w:t xml:space="preserve">18. </w:t>
       </w:r>
+      <w:proofErr w:type="spellStart"/>
       <w:r>
         <w:rPr>
           <w:rStyle w:val="HTMLCode"/>
@@ -11166,6 +10656,7 @@
         </w:rPr>
         <w:t>EnumSet</w:t>
       </w:r>
+      <w:proofErr w:type="spellEnd"/>
       <w:r>
         <w:rPr>
           <w:rStyle w:val="Strong"/>
@@ -11194,7 +10685,15 @@
         <w:t>Set</w:t>
       </w:r>
       <w:r>
-        <w:t xml:space="preserve"> implementation for enum types.</w:t>
+        <w:t xml:space="preserve"> implementation for </w:t>
+      </w:r>
+      <w:proofErr w:type="spellStart"/>
+      <w:r>
+        <w:t>enum</w:t>
+      </w:r>
+      <w:proofErr w:type="spellEnd"/>
+      <w:r>
+        <w:t xml:space="preserve"> types.</w:t>
       </w:r>
     </w:p>
     <w:p>
@@ -11275,6 +10774,7 @@
       <w:r>
         <w:t xml:space="preserve">20. </w:t>
       </w:r>
+      <w:proofErr w:type="spellStart"/>
       <w:r>
         <w:rPr>
           <w:rStyle w:val="HTMLCode"/>
@@ -11282,6 +10782,7 @@
         </w:rPr>
         <w:t>LinkedBlockingDeque</w:t>
       </w:r>
+      <w:proofErr w:type="spellEnd"/>
       <w:r>
         <w:rPr>
           <w:rStyle w:val="Strong"/>
@@ -11323,6 +10824,7 @@
       <w:r>
         <w:t xml:space="preserve">21. </w:t>
       </w:r>
+      <w:proofErr w:type="spellStart"/>
       <w:r>
         <w:rPr>
           <w:rStyle w:val="HTMLCode"/>
@@ -11330,6 +10832,7 @@
         </w:rPr>
         <w:t>LinkedBlockingQueue</w:t>
       </w:r>
+      <w:proofErr w:type="spellEnd"/>
       <w:r>
         <w:rPr>
           <w:rStyle w:val="Strong"/>
@@ -11371,6 +10874,7 @@
       <w:r>
         <w:t xml:space="preserve">22. </w:t>
       </w:r>
+      <w:proofErr w:type="spellStart"/>
       <w:r>
         <w:rPr>
           <w:rStyle w:val="HTMLCode"/>
@@ -11378,6 +10882,7 @@
         </w:rPr>
         <w:t>LinkedHashSet</w:t>
       </w:r>
+      <w:proofErr w:type="spellEnd"/>
       <w:r>
         <w:rPr>
           <w:rStyle w:val="Strong"/>
@@ -11487,6 +10992,7 @@
       <w:r>
         <w:t xml:space="preserve">24. </w:t>
       </w:r>
+      <w:proofErr w:type="spellStart"/>
       <w:r>
         <w:rPr>
           <w:rStyle w:val="HTMLCode"/>
@@ -11494,6 +11000,7 @@
         </w:rPr>
         <w:t>LinkedTransferQueue</w:t>
       </w:r>
+      <w:proofErr w:type="spellEnd"/>
       <w:r>
         <w:rPr>
           <w:rStyle w:val="Strong"/>
@@ -11514,6 +11021,7 @@
       <w:r>
         <w:t xml:space="preserve">Highly concurrent, non-blocking </w:t>
       </w:r>
+      <w:proofErr w:type="spellStart"/>
       <w:r>
         <w:rPr>
           <w:rStyle w:val="HTMLCode"/>
@@ -11521,6 +11029,7 @@
         </w:rPr>
         <w:t>TransferQueue</w:t>
       </w:r>
+      <w:proofErr w:type="spellEnd"/>
       <w:r>
         <w:t>.</w:t>
       </w:r>
@@ -11545,6 +11054,7 @@
       <w:r>
         <w:t xml:space="preserve">25. </w:t>
       </w:r>
+      <w:proofErr w:type="spellStart"/>
       <w:r>
         <w:rPr>
           <w:rStyle w:val="HTMLCode"/>
@@ -11552,6 +11062,7 @@
         </w:rPr>
         <w:t>PriorityBlockingQueue</w:t>
       </w:r>
+      <w:proofErr w:type="spellEnd"/>
       <w:r>
         <w:rPr>
           <w:rStyle w:val="Strong"/>
@@ -11593,6 +11104,7 @@
       <w:r>
         <w:t xml:space="preserve">26. </w:t>
       </w:r>
+      <w:proofErr w:type="spellStart"/>
       <w:r>
         <w:rPr>
           <w:rStyle w:val="HTMLCode"/>
@@ -11600,6 +11112,7 @@
         </w:rPr>
         <w:t>PriorityQueue</w:t>
       </w:r>
+      <w:proofErr w:type="spellEnd"/>
       <w:r>
         <w:rPr>
           <w:rStyle w:val="Strong"/>
@@ -11697,6 +11210,7 @@
         <w:rPr>
           <w:noProof/>
         </w:rPr>
+        <w:lastRenderedPageBreak/>
         <w:pict w14:anchorId="237A687C">
           <v:rect id="_x0000_i1028" alt="" style="width:468pt;height:.05pt;mso-width-percent:0;mso-height-percent:0;mso-width-percent:0;mso-height-percent:0" o:hralign="center" o:hrstd="t" o:hr="t" fillcolor="#a0a0a0" stroked="f"/>
         </w:pict>
@@ -11709,6 +11223,7 @@
       <w:r>
         <w:t xml:space="preserve">28. </w:t>
       </w:r>
+      <w:proofErr w:type="spellStart"/>
       <w:r>
         <w:rPr>
           <w:rStyle w:val="HTMLCode"/>
@@ -11716,6 +11231,7 @@
         </w:rPr>
         <w:t>TreeSet</w:t>
       </w:r>
+      <w:proofErr w:type="spellEnd"/>
       <w:r>
         <w:rPr>
           <w:rStyle w:val="Strong"/>
@@ -11793,7 +11309,6 @@
         <w:rPr>
           <w:noProof/>
         </w:rPr>
-        <w:lastRenderedPageBreak/>
         <w:pict w14:anchorId="66FD4554">
           <v:rect id="_x0000_i1026" alt="" style="width:468pt;height:.05pt;mso-width-percent:0;mso-height-percent:0;mso-width-percent:0;mso-height-percent:0" o:hralign="center" o:hrstd="t" o:hr="t" fillcolor="#a0a0a0" stroked="f"/>
         </w:pict>
@@ -28336,7 +27851,6 @@
     <w:name w:val="Normal (Web)"/>
     <w:basedOn w:val="Normal"/>
     <w:uiPriority w:val="99"/>
-    <w:semiHidden/>
     <w:unhideWhenUsed/>
     <w:rsid w:val="00AE6BA6"/>
     <w:pPr>

</xml_diff>